<commit_message>
spring boot - core
</commit_message>
<xml_diff>
--- a/notes/SpringBoot.docx
+++ b/notes/SpringBoot.docx
@@ -605,6 +605,121 @@
       </w:hyperlink>
       <w:r>
         <w:t xml:space="preserve">  </w:t>
+      </w:r>
+    </w:p>
+    <w:p>
+      <w:pPr>
+        <w:pStyle w:val="NoSpacing"/>
+      </w:pPr>
+    </w:p>
+    <w:p>
+      <w:pPr>
+        <w:pStyle w:val="NoSpacing"/>
+      </w:pPr>
+      <w:r>
+        <w:t>Spring Framework vs Spring Boot</w:t>
+      </w:r>
+    </w:p>
+    <w:p>
+      <w:pPr>
+        <w:pStyle w:val="NoSpacing"/>
+        <w:numPr>
+          <w:ilvl w:val="0"/>
+          <w:numId w:val="6"/>
+        </w:numPr>
+      </w:pPr>
+      <w:r>
+        <w:t>Spring Framework</w:t>
+      </w:r>
+    </w:p>
+    <w:p>
+      <w:pPr>
+        <w:pStyle w:val="NoSpacing"/>
+        <w:numPr>
+          <w:ilvl w:val="1"/>
+          <w:numId w:val="6"/>
+        </w:numPr>
+      </w:pPr>
+      <w:r>
+        <w:t>Dependency Management is difficult in case of multiple spring modules used in an application.</w:t>
+      </w:r>
+    </w:p>
+    <w:p>
+      <w:pPr>
+        <w:pStyle w:val="NoSpacing"/>
+        <w:numPr>
+          <w:ilvl w:val="1"/>
+          <w:numId w:val="6"/>
+        </w:numPr>
+      </w:pPr>
+      <w:r>
+        <w:t>Configuration of the different module is difficult.</w:t>
+      </w:r>
+    </w:p>
+    <w:p>
+      <w:pPr>
+        <w:pStyle w:val="NoSpacing"/>
+        <w:numPr>
+          <w:ilvl w:val="1"/>
+          <w:numId w:val="6"/>
+        </w:numPr>
+      </w:pPr>
+      <w:r>
+        <w:t>You need to setup all the required application for the spring framework project.</w:t>
+      </w:r>
+    </w:p>
+    <w:p>
+      <w:pPr>
+        <w:pStyle w:val="NoSpacing"/>
+        <w:numPr>
+          <w:ilvl w:val="0"/>
+          <w:numId w:val="6"/>
+        </w:numPr>
+      </w:pPr>
+      <w:r>
+        <w:t>Spring Boot</w:t>
+      </w:r>
+    </w:p>
+    <w:p>
+      <w:pPr>
+        <w:pStyle w:val="NoSpacing"/>
+        <w:numPr>
+          <w:ilvl w:val="1"/>
+          <w:numId w:val="6"/>
+        </w:numPr>
+      </w:pPr>
+      <w:r>
+        <w:t>Spring boot make dependency management easy by using their starter project.</w:t>
+      </w:r>
+      <w:r>
+        <w:t xml:space="preserve"> This will help you to manage all the required dependencies using single starter project dependency.</w:t>
+      </w:r>
+    </w:p>
+    <w:p>
+      <w:pPr>
+        <w:pStyle w:val="NoSpacing"/>
+        <w:numPr>
+          <w:ilvl w:val="1"/>
+          <w:numId w:val="6"/>
+        </w:numPr>
+      </w:pPr>
+      <w:r>
+        <w:t>Spring Boot Provides auto-configuration which help to provide module configuration internally.</w:t>
+      </w:r>
+      <w:r>
+        <w:t xml:space="preserve"> You can customized it later as per the requirement.</w:t>
+      </w:r>
+    </w:p>
+    <w:p>
+      <w:pPr>
+        <w:pStyle w:val="NoSpacing"/>
+        <w:numPr>
+          <w:ilvl w:val="1"/>
+          <w:numId w:val="6"/>
+        </w:numPr>
+      </w:pPr>
+      <w:r>
+        <w:t>It provided embedded setup such as embedded tomcat and h2 database etc.</w:t>
       </w:r>
     </w:p>
     <w:p>
@@ -678,6 +793,546 @@
         </w:drawing>
       </w:r>
     </w:p>
+    <w:p>
+      <w:pPr>
+        <w:pStyle w:val="NoSpacing"/>
+        <w:ind w:left="720"/>
+      </w:pPr>
+      <w:r>
+        <w:lastRenderedPageBreak/>
+        <w:t>Creating Spring Boot Application.</w:t>
+      </w:r>
+    </w:p>
+    <w:p>
+      <w:pPr>
+        <w:pStyle w:val="NoSpacing"/>
+        <w:ind w:left="720"/>
+      </w:pPr>
+      <w:r>
+        <w:t>There are multiple was to create Spring Boot application.</w:t>
+      </w:r>
+    </w:p>
+    <w:p>
+      <w:pPr>
+        <w:pStyle w:val="NoSpacing"/>
+        <w:numPr>
+          <w:ilvl w:val="0"/>
+          <w:numId w:val="7"/>
+        </w:numPr>
+      </w:pPr>
+      <w:r>
+        <w:t>Using STS (Spring Tool Suit)</w:t>
+      </w:r>
+    </w:p>
+    <w:p>
+      <w:pPr>
+        <w:pStyle w:val="NoSpacing"/>
+        <w:numPr>
+          <w:ilvl w:val="0"/>
+          <w:numId w:val="7"/>
+        </w:numPr>
+      </w:pPr>
+      <w:r>
+        <w:t>Spring CLI (Command Line Interface)</w:t>
+      </w:r>
+    </w:p>
+    <w:p>
+      <w:pPr>
+        <w:pStyle w:val="NoSpacing"/>
+        <w:numPr>
+          <w:ilvl w:val="0"/>
+          <w:numId w:val="7"/>
+        </w:numPr>
+      </w:pPr>
+      <w:r>
+        <w:t>Using Spring Initializer</w:t>
+      </w:r>
+      <w:r>
+        <w:t xml:space="preserve"> (web Application)</w:t>
+      </w:r>
+      <w:r>
+        <w:br/>
+      </w:r>
+      <w:hyperlink r:id="rId7" w:history="1">
+        <w:r>
+          <w:rPr>
+            <w:rStyle w:val="Hyperlink"/>
+          </w:rPr>
+          <w:t>https://start.spring.io/</w:t>
+        </w:r>
+      </w:hyperlink>
+      <w:r>
+        <w:t xml:space="preserve"> </w:t>
+      </w:r>
+    </w:p>
+    <w:p>
+      <w:pPr>
+        <w:pStyle w:val="NoSpacing"/>
+      </w:pPr>
+    </w:p>
+    <w:p>
+      <w:pPr>
+        <w:pStyle w:val="NoSpacing"/>
+      </w:pPr>
+      <w:r>
+        <w:t>Spring Boot Properties</w:t>
+      </w:r>
+    </w:p>
+    <w:p>
+      <w:pPr>
+        <w:pStyle w:val="NoSpacing"/>
+      </w:pPr>
+      <w:r>
+        <w:tab/>
+      </w:r>
+      <w:hyperlink r:id="rId8" w:history="1">
+        <w:r>
+          <w:rPr>
+            <w:rStyle w:val="Hyperlink"/>
+          </w:rPr>
+          <w:t>http://docs.spring.io/spring-boot/appendix/application-properties/index.html</w:t>
+        </w:r>
+      </w:hyperlink>
+      <w:r>
+        <w:t xml:space="preserve"> </w:t>
+      </w:r>
+    </w:p>
+    <w:p>
+      <w:pPr>
+        <w:pStyle w:val="NoSpacing"/>
+      </w:pPr>
+    </w:p>
+    <w:p>
+      <w:pPr>
+        <w:pStyle w:val="NoSpacing"/>
+      </w:pPr>
+    </w:p>
+    <w:p>
+      <w:pPr>
+        <w:pStyle w:val="NoSpacing"/>
+        <w:rPr>
+          <w:b/>
+          <w:bCs/>
+          <w:u w:val="single"/>
+        </w:rPr>
+      </w:pPr>
+      <w:r>
+        <w:rPr>
+          <w:b/>
+          <w:bCs/>
+          <w:u w:val="single"/>
+        </w:rPr>
+        <w:t>Spring Core</w:t>
+      </w:r>
+    </w:p>
+    <w:p>
+      <w:pPr>
+        <w:pStyle w:val="NoSpacing"/>
+        <w:rPr>
+          <w:b/>
+          <w:bCs/>
+          <w:u w:val="single"/>
+        </w:rPr>
+      </w:pPr>
+    </w:p>
+    <w:p>
+      <w:pPr>
+        <w:pStyle w:val="NoSpacing"/>
+        <w:numPr>
+          <w:ilvl w:val="0"/>
+          <w:numId w:val="8"/>
+        </w:numPr>
+      </w:pPr>
+      <w:r>
+        <w:t>Spring Bean.</w:t>
+      </w:r>
+    </w:p>
+    <w:p>
+      <w:pPr>
+        <w:pStyle w:val="NoSpacing"/>
+        <w:numPr>
+          <w:ilvl w:val="1"/>
+          <w:numId w:val="8"/>
+        </w:numPr>
+      </w:pPr>
+      <w:r>
+        <w:t>The Java Object which is created by Spring and managed by spring those java class object known as spring bean.</w:t>
+      </w:r>
+    </w:p>
+    <w:p>
+      <w:pPr>
+        <w:pStyle w:val="NoSpacing"/>
+        <w:numPr>
+          <w:ilvl w:val="1"/>
+          <w:numId w:val="8"/>
+        </w:numPr>
+      </w:pPr>
+      <w:r>
+        <w:t>You can create a spring bean classes by using following annotation.</w:t>
+      </w:r>
+    </w:p>
+    <w:p>
+      <w:pPr>
+        <w:pStyle w:val="NoSpacing"/>
+        <w:ind w:left="1440"/>
+      </w:pPr>
+      <w:r>
+        <w:t>@Component</w:t>
+      </w:r>
+    </w:p>
+    <w:p>
+      <w:pPr>
+        <w:pStyle w:val="NoSpacing"/>
+        <w:ind w:left="1440"/>
+      </w:pPr>
+      <w:r>
+        <w:t>@Controller, @RestController</w:t>
+      </w:r>
+    </w:p>
+    <w:p>
+      <w:pPr>
+        <w:pStyle w:val="NoSpacing"/>
+        <w:ind w:left="1440"/>
+      </w:pPr>
+      <w:r>
+        <w:t>@Service</w:t>
+      </w:r>
+    </w:p>
+    <w:p>
+      <w:pPr>
+        <w:pStyle w:val="NoSpacing"/>
+        <w:ind w:left="1440"/>
+      </w:pPr>
+      <w:r>
+        <w:t>@Repository</w:t>
+      </w:r>
+    </w:p>
+    <w:p>
+      <w:pPr>
+        <w:pStyle w:val="NoSpacing"/>
+        <w:numPr>
+          <w:ilvl w:val="1"/>
+          <w:numId w:val="8"/>
+        </w:numPr>
+      </w:pPr>
+      <w:r>
+        <w:t>By Default spring scan all the bean classes within a package and sub-package where main class is present.</w:t>
+      </w:r>
+    </w:p>
+    <w:p>
+      <w:pPr>
+        <w:pStyle w:val="NoSpacing"/>
+        <w:numPr>
+          <w:ilvl w:val="1"/>
+          <w:numId w:val="8"/>
+        </w:numPr>
+      </w:pPr>
+      <w:r>
+        <w:t>It will not scan a bean class for the different package within a same project. To enable spring to scan the any other package within project you can use following annotation</w:t>
+      </w:r>
+      <w:r>
+        <w:br/>
+        <w:t>@ComponentSca</w:t>
+      </w:r>
+      <w:r>
+        <w:t>n</w:t>
+      </w:r>
+      <w:r>
+        <w:t>(basepackages = {“Package1”,</w:t>
+      </w:r>
+      <w:r>
+        <w:t xml:space="preserve"> </w:t>
+      </w:r>
+      <w:r>
+        <w:t>“Package</w:t>
+      </w:r>
+      <w:r>
+        <w:t>2</w:t>
+      </w:r>
+      <w:r>
+        <w:t>”</w:t>
+      </w:r>
+      <w:r>
+        <w:t xml:space="preserve">}) </w:t>
+      </w:r>
+    </w:p>
+    <w:p>
+      <w:pPr>
+        <w:pStyle w:val="NoSpacing"/>
+        <w:numPr>
+          <w:ilvl w:val="1"/>
+          <w:numId w:val="8"/>
+        </w:numPr>
+      </w:pPr>
+      <w:r>
+        <w:t>Another way to create a spring bean is by using @Bean annotation.</w:t>
+      </w:r>
+    </w:p>
+    <w:p>
+      <w:pPr>
+        <w:pStyle w:val="NoSpacing"/>
+        <w:ind w:left="1440"/>
+      </w:pPr>
+      <w:r>
+        <w:t>In this case you can create a object of the java class programmatically and handover the object which you created manually to the spring.</w:t>
+      </w:r>
+    </w:p>
+    <w:p>
+      <w:pPr>
+        <w:pStyle w:val="NoSpacing"/>
+        <w:ind w:left="1440"/>
+      </w:pPr>
+    </w:p>
+    <w:p>
+      <w:pPr>
+        <w:pStyle w:val="NoSpacing"/>
+        <w:numPr>
+          <w:ilvl w:val="0"/>
+          <w:numId w:val="8"/>
+        </w:numPr>
+      </w:pPr>
+      <w:r>
+        <w:t>Spring Container</w:t>
+      </w:r>
+    </w:p>
+    <w:p>
+      <w:pPr>
+        <w:pStyle w:val="NoSpacing"/>
+        <w:numPr>
+          <w:ilvl w:val="1"/>
+          <w:numId w:val="8"/>
+        </w:numPr>
+      </w:pPr>
+      <w:r>
+        <w:t>Containers are use to store the objects.</w:t>
+      </w:r>
+    </w:p>
+    <w:p>
+      <w:pPr>
+        <w:pStyle w:val="NoSpacing"/>
+        <w:numPr>
+          <w:ilvl w:val="1"/>
+          <w:numId w:val="8"/>
+        </w:numPr>
+      </w:pPr>
+      <w:r>
+        <w:t>Spring contains 2 types of container</w:t>
+      </w:r>
+    </w:p>
+    <w:p>
+      <w:pPr>
+        <w:pStyle w:val="NoSpacing"/>
+        <w:numPr>
+          <w:ilvl w:val="2"/>
+          <w:numId w:val="8"/>
+        </w:numPr>
+      </w:pPr>
+      <w:r>
+        <w:rPr>
+          <w:b/>
+          <w:bCs/>
+        </w:rPr>
+        <w:t>ApplicationContext</w:t>
+      </w:r>
+      <w:r>
+        <w:t>.</w:t>
+      </w:r>
+    </w:p>
+    <w:p>
+      <w:pPr>
+        <w:pStyle w:val="NoSpacing"/>
+        <w:numPr>
+          <w:ilvl w:val="3"/>
+          <w:numId w:val="8"/>
+        </w:numPr>
+      </w:pPr>
+      <w:r>
+        <w:t>This container can be use for wen application.</w:t>
+      </w:r>
+    </w:p>
+    <w:p>
+      <w:pPr>
+        <w:pStyle w:val="NoSpacing"/>
+        <w:numPr>
+          <w:ilvl w:val="3"/>
+          <w:numId w:val="8"/>
+        </w:numPr>
+      </w:pPr>
+      <w:r>
+        <w:t>This support all the spring features.</w:t>
+      </w:r>
+    </w:p>
+    <w:p>
+      <w:pPr>
+        <w:pStyle w:val="NoSpacing"/>
+        <w:numPr>
+          <w:ilvl w:val="2"/>
+          <w:numId w:val="8"/>
+        </w:numPr>
+      </w:pPr>
+      <w:r>
+        <w:t>BeanFactory</w:t>
+      </w:r>
+      <w:r>
+        <w:t xml:space="preserve">  </w:t>
+      </w:r>
+    </w:p>
+    <w:p>
+      <w:pPr>
+        <w:pStyle w:val="NoSpacing"/>
+        <w:numPr>
+          <w:ilvl w:val="3"/>
+          <w:numId w:val="8"/>
+        </w:numPr>
+      </w:pPr>
+      <w:r>
+        <w:t>This container can be use for a small application such as desktop application.</w:t>
+      </w:r>
+    </w:p>
+    <w:p>
+      <w:pPr>
+        <w:pStyle w:val="NoSpacing"/>
+        <w:numPr>
+          <w:ilvl w:val="3"/>
+          <w:numId w:val="8"/>
+        </w:numPr>
+      </w:pPr>
+      <w:r>
+        <w:t>This container does now support all of the features of spring such as AOP, transaction etc.</w:t>
+      </w:r>
+    </w:p>
+    <w:p>
+      <w:pPr>
+        <w:pStyle w:val="NoSpacing"/>
+        <w:numPr>
+          <w:ilvl w:val="1"/>
+          <w:numId w:val="8"/>
+        </w:numPr>
+      </w:pPr>
+      <w:r>
+        <w:t>These containers are use to manage the lifecycle of objects.</w:t>
+      </w:r>
+    </w:p>
+    <w:p>
+      <w:pPr>
+        <w:pStyle w:val="NoSpacing"/>
+        <w:numPr>
+          <w:ilvl w:val="1"/>
+          <w:numId w:val="8"/>
+        </w:numPr>
+      </w:pPr>
+      <w:r>
+        <w:lastRenderedPageBreak/>
+        <w:t>If there is more than one object of the same class available inside container. In that case you needs to specify the name of object while fetching it from the container.</w:t>
+      </w:r>
+    </w:p>
+    <w:p>
+      <w:pPr>
+        <w:pStyle w:val="NoSpacing"/>
+        <w:numPr>
+          <w:ilvl w:val="1"/>
+          <w:numId w:val="8"/>
+        </w:numPr>
+      </w:pPr>
+      <w:r>
+        <w:t>You can get the name of the object by defining it explicitly using name attribute of the @Bean annotation</w:t>
+      </w:r>
+      <w:r>
+        <w:t xml:space="preserve"> or you can use the method name as a object name.</w:t>
+      </w:r>
+      <w:r>
+        <w:br/>
+      </w:r>
+      <w:r>
+        <w:drawing>
+          <wp:inline distT="0" distB="0" distL="0" distR="0" wp14:anchorId="66170E7B" wp14:editId="41797599">
+            <wp:extent cx="3641697" cy="1689343"/>
+            <wp:effectExtent l="0" t="0" r="0" b="6350"/>
+            <wp:docPr id="1298292490" name="Picture 1"/>
+            <wp:cNvGraphicFramePr>
+              <a:graphicFrameLocks xmlns:a="http://schemas.openxmlformats.org/drawingml/2006/main" noChangeAspect="1"/>
+            </wp:cNvGraphicFramePr>
+            <a:graphic xmlns:a="http://schemas.openxmlformats.org/drawingml/2006/main">
+              <a:graphicData uri="http://schemas.openxmlformats.org/drawingml/2006/picture">
+                <pic:pic xmlns:pic="http://schemas.openxmlformats.org/drawingml/2006/picture">
+                  <pic:nvPicPr>
+                    <pic:cNvPr id="1298292490" name=""/>
+                    <pic:cNvPicPr/>
+                  </pic:nvPicPr>
+                  <pic:blipFill>
+                    <a:blip r:embed="rId9"/>
+                    <a:stretch>
+                      <a:fillRect/>
+                    </a:stretch>
+                  </pic:blipFill>
+                  <pic:spPr>
+                    <a:xfrm>
+                      <a:off x="0" y="0"/>
+                      <a:ext cx="3648357" cy="1692433"/>
+                    </a:xfrm>
+                    <a:prstGeom prst="rect">
+                      <a:avLst/>
+                    </a:prstGeom>
+                  </pic:spPr>
+                </pic:pic>
+              </a:graphicData>
+            </a:graphic>
+          </wp:inline>
+        </w:drawing>
+      </w:r>
+    </w:p>
+    <w:p>
+      <w:pPr>
+        <w:pStyle w:val="NoSpacing"/>
+        <w:numPr>
+          <w:ilvl w:val="1"/>
+          <w:numId w:val="8"/>
+        </w:numPr>
+      </w:pPr>
+      <w:r>
+        <w:t xml:space="preserve">You can also make any one object as a primary object so that the primary object will be provided you until you explicitly specify. </w:t>
+      </w:r>
+      <w:r>
+        <w:br/>
+      </w:r>
+      <w:r>
+        <w:drawing>
+          <wp:inline distT="0" distB="0" distL="0" distR="0" wp14:anchorId="3147C5E1" wp14:editId="63501939">
+            <wp:extent cx="3738238" cy="1651055"/>
+            <wp:effectExtent l="0" t="0" r="0" b="6350"/>
+            <wp:docPr id="538091512" name="Picture 1"/>
+            <wp:cNvGraphicFramePr>
+              <a:graphicFrameLocks xmlns:a="http://schemas.openxmlformats.org/drawingml/2006/main" noChangeAspect="1"/>
+            </wp:cNvGraphicFramePr>
+            <a:graphic xmlns:a="http://schemas.openxmlformats.org/drawingml/2006/main">
+              <a:graphicData uri="http://schemas.openxmlformats.org/drawingml/2006/picture">
+                <pic:pic xmlns:pic="http://schemas.openxmlformats.org/drawingml/2006/picture">
+                  <pic:nvPicPr>
+                    <pic:cNvPr id="538091512" name=""/>
+                    <pic:cNvPicPr/>
+                  </pic:nvPicPr>
+                  <pic:blipFill>
+                    <a:blip r:embed="rId10"/>
+                    <a:stretch>
+                      <a:fillRect/>
+                    </a:stretch>
+                  </pic:blipFill>
+                  <pic:spPr>
+                    <a:xfrm>
+                      <a:off x="0" y="0"/>
+                      <a:ext cx="3752461" cy="1657337"/>
+                    </a:xfrm>
+                    <a:prstGeom prst="rect">
+                      <a:avLst/>
+                    </a:prstGeom>
+                  </pic:spPr>
+                </pic:pic>
+              </a:graphicData>
+            </a:graphic>
+          </wp:inline>
+        </w:drawing>
+      </w:r>
+    </w:p>
     <w:sectPr>
       <w:pgSz w:w="12240" w:h="15840"/>
       <w:pgMar w:top="1440" w:right="1440" w:bottom="1440" w:left="1440" w:header="720" w:footer="720" w:gutter="0"/>
@@ -917,6 +1572,95 @@
     </w:lvl>
   </w:abstractNum>
   <w:abstractNum w:abstractNumId="2" w15:restartNumberingAfterBreak="0">
+    <w:nsid w:val="216427AB"/>
+    <w:multiLevelType w:val="hybridMultilevel"/>
+    <w:tmpl w:val="06868F2A"/>
+    <w:lvl w:ilvl="0" w:tplc="B49C3914">
+      <w:start w:val="1"/>
+      <w:numFmt w:val="decimal"/>
+      <w:lvlText w:val="%1."/>
+      <w:lvlJc w:val="left"/>
+      <w:pPr>
+        <w:ind w:left="1080" w:hanging="360"/>
+      </w:pPr>
+      <w:rPr>
+        <w:rFonts w:hint="default"/>
+      </w:rPr>
+    </w:lvl>
+    <w:lvl w:ilvl="1" w:tplc="04090019" w:tentative="1">
+      <w:start w:val="1"/>
+      <w:numFmt w:val="lowerLetter"/>
+      <w:lvlText w:val="%2."/>
+      <w:lvlJc w:val="left"/>
+      <w:pPr>
+        <w:ind w:left="1800" w:hanging="360"/>
+      </w:pPr>
+    </w:lvl>
+    <w:lvl w:ilvl="2" w:tplc="0409001B" w:tentative="1">
+      <w:start w:val="1"/>
+      <w:numFmt w:val="lowerRoman"/>
+      <w:lvlText w:val="%3."/>
+      <w:lvlJc w:val="right"/>
+      <w:pPr>
+        <w:ind w:left="2520" w:hanging="180"/>
+      </w:pPr>
+    </w:lvl>
+    <w:lvl w:ilvl="3" w:tplc="0409000F" w:tentative="1">
+      <w:start w:val="1"/>
+      <w:numFmt w:val="decimal"/>
+      <w:lvlText w:val="%4."/>
+      <w:lvlJc w:val="left"/>
+      <w:pPr>
+        <w:ind w:left="3240" w:hanging="360"/>
+      </w:pPr>
+    </w:lvl>
+    <w:lvl w:ilvl="4" w:tplc="04090019" w:tentative="1">
+      <w:start w:val="1"/>
+      <w:numFmt w:val="lowerLetter"/>
+      <w:lvlText w:val="%5."/>
+      <w:lvlJc w:val="left"/>
+      <w:pPr>
+        <w:ind w:left="3960" w:hanging="360"/>
+      </w:pPr>
+    </w:lvl>
+    <w:lvl w:ilvl="5" w:tplc="0409001B" w:tentative="1">
+      <w:start w:val="1"/>
+      <w:numFmt w:val="lowerRoman"/>
+      <w:lvlText w:val="%6."/>
+      <w:lvlJc w:val="right"/>
+      <w:pPr>
+        <w:ind w:left="4680" w:hanging="180"/>
+      </w:pPr>
+    </w:lvl>
+    <w:lvl w:ilvl="6" w:tplc="0409000F" w:tentative="1">
+      <w:start w:val="1"/>
+      <w:numFmt w:val="decimal"/>
+      <w:lvlText w:val="%7."/>
+      <w:lvlJc w:val="left"/>
+      <w:pPr>
+        <w:ind w:left="5400" w:hanging="360"/>
+      </w:pPr>
+    </w:lvl>
+    <w:lvl w:ilvl="7" w:tplc="04090019" w:tentative="1">
+      <w:start w:val="1"/>
+      <w:numFmt w:val="lowerLetter"/>
+      <w:lvlText w:val="%8."/>
+      <w:lvlJc w:val="left"/>
+      <w:pPr>
+        <w:ind w:left="6120" w:hanging="360"/>
+      </w:pPr>
+    </w:lvl>
+    <w:lvl w:ilvl="8" w:tplc="0409001B" w:tentative="1">
+      <w:start w:val="1"/>
+      <w:numFmt w:val="lowerRoman"/>
+      <w:lvlText w:val="%9."/>
+      <w:lvlJc w:val="right"/>
+      <w:pPr>
+        <w:ind w:left="6840" w:hanging="180"/>
+      </w:pPr>
+    </w:lvl>
+  </w:abstractNum>
+  <w:abstractNum w:abstractNumId="3" w15:restartNumberingAfterBreak="0">
     <w:nsid w:val="26716854"/>
     <w:multiLevelType w:val="hybridMultilevel"/>
     <w:tmpl w:val="1FFC532E"/>
@@ -1005,7 +1749,7 @@
       </w:pPr>
     </w:lvl>
   </w:abstractNum>
-  <w:abstractNum w:abstractNumId="3" w15:restartNumberingAfterBreak="0">
+  <w:abstractNum w:abstractNumId="4" w15:restartNumberingAfterBreak="0">
     <w:nsid w:val="3F486E14"/>
     <w:multiLevelType w:val="hybridMultilevel"/>
     <w:tmpl w:val="5AA037BA"/>
@@ -1094,7 +1838,96 @@
       </w:pPr>
     </w:lvl>
   </w:abstractNum>
-  <w:abstractNum w:abstractNumId="4" w15:restartNumberingAfterBreak="0">
+  <w:abstractNum w:abstractNumId="5" w15:restartNumberingAfterBreak="0">
+    <w:nsid w:val="44F227CE"/>
+    <w:multiLevelType w:val="hybridMultilevel"/>
+    <w:tmpl w:val="CC94D188"/>
+    <w:lvl w:ilvl="0" w:tplc="0409000F">
+      <w:start w:val="1"/>
+      <w:numFmt w:val="decimal"/>
+      <w:lvlText w:val="%1."/>
+      <w:lvlJc w:val="left"/>
+      <w:pPr>
+        <w:ind w:left="720" w:hanging="360"/>
+      </w:pPr>
+      <w:rPr>
+        <w:rFonts w:hint="default"/>
+      </w:rPr>
+    </w:lvl>
+    <w:lvl w:ilvl="1" w:tplc="04090019">
+      <w:start w:val="1"/>
+      <w:numFmt w:val="lowerLetter"/>
+      <w:lvlText w:val="%2."/>
+      <w:lvlJc w:val="left"/>
+      <w:pPr>
+        <w:ind w:left="1440" w:hanging="360"/>
+      </w:pPr>
+    </w:lvl>
+    <w:lvl w:ilvl="2" w:tplc="0409001B" w:tentative="1">
+      <w:start w:val="1"/>
+      <w:numFmt w:val="lowerRoman"/>
+      <w:lvlText w:val="%3."/>
+      <w:lvlJc w:val="right"/>
+      <w:pPr>
+        <w:ind w:left="2160" w:hanging="180"/>
+      </w:pPr>
+    </w:lvl>
+    <w:lvl w:ilvl="3" w:tplc="0409000F" w:tentative="1">
+      <w:start w:val="1"/>
+      <w:numFmt w:val="decimal"/>
+      <w:lvlText w:val="%4."/>
+      <w:lvlJc w:val="left"/>
+      <w:pPr>
+        <w:ind w:left="2880" w:hanging="360"/>
+      </w:pPr>
+    </w:lvl>
+    <w:lvl w:ilvl="4" w:tplc="04090019" w:tentative="1">
+      <w:start w:val="1"/>
+      <w:numFmt w:val="lowerLetter"/>
+      <w:lvlText w:val="%5."/>
+      <w:lvlJc w:val="left"/>
+      <w:pPr>
+        <w:ind w:left="3600" w:hanging="360"/>
+      </w:pPr>
+    </w:lvl>
+    <w:lvl w:ilvl="5" w:tplc="0409001B" w:tentative="1">
+      <w:start w:val="1"/>
+      <w:numFmt w:val="lowerRoman"/>
+      <w:lvlText w:val="%6."/>
+      <w:lvlJc w:val="right"/>
+      <w:pPr>
+        <w:ind w:left="4320" w:hanging="180"/>
+      </w:pPr>
+    </w:lvl>
+    <w:lvl w:ilvl="6" w:tplc="0409000F" w:tentative="1">
+      <w:start w:val="1"/>
+      <w:numFmt w:val="decimal"/>
+      <w:lvlText w:val="%7."/>
+      <w:lvlJc w:val="left"/>
+      <w:pPr>
+        <w:ind w:left="5040" w:hanging="360"/>
+      </w:pPr>
+    </w:lvl>
+    <w:lvl w:ilvl="7" w:tplc="04090019" w:tentative="1">
+      <w:start w:val="1"/>
+      <w:numFmt w:val="lowerLetter"/>
+      <w:lvlText w:val="%8."/>
+      <w:lvlJc w:val="left"/>
+      <w:pPr>
+        <w:ind w:left="5760" w:hanging="360"/>
+      </w:pPr>
+    </w:lvl>
+    <w:lvl w:ilvl="8" w:tplc="0409001B" w:tentative="1">
+      <w:start w:val="1"/>
+      <w:numFmt w:val="lowerRoman"/>
+      <w:lvlText w:val="%9."/>
+      <w:lvlJc w:val="right"/>
+      <w:pPr>
+        <w:ind w:left="6480" w:hanging="180"/>
+      </w:pPr>
+    </w:lvl>
+  </w:abstractNum>
+  <w:abstractNum w:abstractNumId="6" w15:restartNumberingAfterBreak="0">
     <w:nsid w:val="46630812"/>
     <w:multiLevelType w:val="hybridMultilevel"/>
     <w:tmpl w:val="FA04FD00"/>
@@ -1207,11 +2040,100 @@
       </w:rPr>
     </w:lvl>
   </w:abstractNum>
+  <w:abstractNum w:abstractNumId="7" w15:restartNumberingAfterBreak="0">
+    <w:nsid w:val="5C0D3A61"/>
+    <w:multiLevelType w:val="hybridMultilevel"/>
+    <w:tmpl w:val="73CCFC6C"/>
+    <w:lvl w:ilvl="0" w:tplc="0409000F">
+      <w:start w:val="1"/>
+      <w:numFmt w:val="decimal"/>
+      <w:lvlText w:val="%1."/>
+      <w:lvlJc w:val="left"/>
+      <w:pPr>
+        <w:ind w:left="720" w:hanging="360"/>
+      </w:pPr>
+      <w:rPr>
+        <w:rFonts w:hint="default"/>
+      </w:rPr>
+    </w:lvl>
+    <w:lvl w:ilvl="1" w:tplc="04090019">
+      <w:start w:val="1"/>
+      <w:numFmt w:val="lowerLetter"/>
+      <w:lvlText w:val="%2."/>
+      <w:lvlJc w:val="left"/>
+      <w:pPr>
+        <w:ind w:left="1440" w:hanging="360"/>
+      </w:pPr>
+    </w:lvl>
+    <w:lvl w:ilvl="2" w:tplc="0409001B">
+      <w:start w:val="1"/>
+      <w:numFmt w:val="lowerRoman"/>
+      <w:lvlText w:val="%3."/>
+      <w:lvlJc w:val="right"/>
+      <w:pPr>
+        <w:ind w:left="2160" w:hanging="180"/>
+      </w:pPr>
+    </w:lvl>
+    <w:lvl w:ilvl="3" w:tplc="0409000F">
+      <w:start w:val="1"/>
+      <w:numFmt w:val="decimal"/>
+      <w:lvlText w:val="%4."/>
+      <w:lvlJc w:val="left"/>
+      <w:pPr>
+        <w:ind w:left="2880" w:hanging="360"/>
+      </w:pPr>
+    </w:lvl>
+    <w:lvl w:ilvl="4" w:tplc="04090019" w:tentative="1">
+      <w:start w:val="1"/>
+      <w:numFmt w:val="lowerLetter"/>
+      <w:lvlText w:val="%5."/>
+      <w:lvlJc w:val="left"/>
+      <w:pPr>
+        <w:ind w:left="3600" w:hanging="360"/>
+      </w:pPr>
+    </w:lvl>
+    <w:lvl w:ilvl="5" w:tplc="0409001B" w:tentative="1">
+      <w:start w:val="1"/>
+      <w:numFmt w:val="lowerRoman"/>
+      <w:lvlText w:val="%6."/>
+      <w:lvlJc w:val="right"/>
+      <w:pPr>
+        <w:ind w:left="4320" w:hanging="180"/>
+      </w:pPr>
+    </w:lvl>
+    <w:lvl w:ilvl="6" w:tplc="0409000F" w:tentative="1">
+      <w:start w:val="1"/>
+      <w:numFmt w:val="decimal"/>
+      <w:lvlText w:val="%7."/>
+      <w:lvlJc w:val="left"/>
+      <w:pPr>
+        <w:ind w:left="5040" w:hanging="360"/>
+      </w:pPr>
+    </w:lvl>
+    <w:lvl w:ilvl="7" w:tplc="04090019" w:tentative="1">
+      <w:start w:val="1"/>
+      <w:numFmt w:val="lowerLetter"/>
+      <w:lvlText w:val="%8."/>
+      <w:lvlJc w:val="left"/>
+      <w:pPr>
+        <w:ind w:left="5760" w:hanging="360"/>
+      </w:pPr>
+    </w:lvl>
+    <w:lvl w:ilvl="8" w:tplc="0409001B" w:tentative="1">
+      <w:start w:val="1"/>
+      <w:numFmt w:val="lowerRoman"/>
+      <w:lvlText w:val="%9."/>
+      <w:lvlJc w:val="right"/>
+      <w:pPr>
+        <w:ind w:left="6480" w:hanging="180"/>
+      </w:pPr>
+    </w:lvl>
+  </w:abstractNum>
   <w:num w:numId="1" w16cid:durableId="492262919">
-    <w:abstractNumId w:val="2"/>
+    <w:abstractNumId w:val="3"/>
   </w:num>
   <w:num w:numId="2" w16cid:durableId="1133525304">
-    <w:abstractNumId w:val="4"/>
+    <w:abstractNumId w:val="6"/>
   </w:num>
   <w:num w:numId="3" w16cid:durableId="94593350">
     <w:abstractNumId w:val="1"/>
@@ -1220,7 +2142,16 @@
     <w:abstractNumId w:val="0"/>
   </w:num>
   <w:num w:numId="5" w16cid:durableId="1714036682">
-    <w:abstractNumId w:val="3"/>
+    <w:abstractNumId w:val="4"/>
+  </w:num>
+  <w:num w:numId="6" w16cid:durableId="148640681">
+    <w:abstractNumId w:val="5"/>
+  </w:num>
+  <w:num w:numId="7" w16cid:durableId="821501321">
+    <w:abstractNumId w:val="2"/>
+  </w:num>
+  <w:num w:numId="8" w16cid:durableId="1671761898">
+    <w:abstractNumId w:val="7"/>
   </w:num>
 </w:numbering>
 </file>

</xml_diff>

<commit_message>
Spring JPA Custom Query Execution
Spring JPA Custom Query Execution
</commit_message>
<xml_diff>
--- a/notes/SpringBoot.docx
+++ b/notes/SpringBoot.docx
@@ -86,8 +86,13 @@
         </w:numPr>
       </w:pPr>
       <w:r>
-        <w:t>Spring Boot configuration using .properties</w:t>
-      </w:r>
+        <w:t xml:space="preserve">Spring Boot configuration </w:t>
+      </w:r>
+      <w:proofErr w:type="gramStart"/>
+      <w:r>
+        <w:t>using .properties</w:t>
+      </w:r>
+      <w:proofErr w:type="gramEnd"/>
     </w:p>
     <w:p>
       <w:pPr>
@@ -464,7 +469,15 @@
         <w:t>Spring IOC</w:t>
       </w:r>
       <w:r>
-        <w:t xml:space="preserve"> (Inverse Of Control)</w:t>
+        <w:t xml:space="preserve"> (Inverse </w:t>
+      </w:r>
+      <w:proofErr w:type="gramStart"/>
+      <w:r>
+        <w:t>Of</w:t>
+      </w:r>
+      <w:proofErr w:type="gramEnd"/>
+      <w:r>
+        <w:t xml:space="preserve"> Control)</w:t>
       </w:r>
     </w:p>
     <w:p>
@@ -725,7 +738,15 @@
         </w:numPr>
       </w:pPr>
       <w:r>
-        <w:t>Spring boot make dependency management easy by using their starter project.</w:t>
+        <w:t xml:space="preserve">Spring boot </w:t>
+      </w:r>
+      <w:proofErr w:type="gramStart"/>
+      <w:r>
+        <w:t>make</w:t>
+      </w:r>
+      <w:proofErr w:type="gramEnd"/>
+      <w:r>
+        <w:t xml:space="preserve"> dependency management easy by using their starter project.</w:t>
       </w:r>
       <w:r>
         <w:t xml:space="preserve"> This will help you to manage all the required dependencies using single starter project dependency.</w:t>
@@ -743,7 +764,15 @@
         <w:t>Spring Boot Provides auto-configuration which help to provide module configuration internally.</w:t>
       </w:r>
       <w:r>
-        <w:t xml:space="preserve"> You can customized it later as per the requirement.</w:t>
+        <w:t xml:space="preserve"> You can </w:t>
+      </w:r>
+      <w:proofErr w:type="gramStart"/>
+      <w:r>
+        <w:t>customized</w:t>
+      </w:r>
+      <w:proofErr w:type="gramEnd"/>
+      <w:r>
+        <w:t xml:space="preserve"> it later as per the requirement.</w:t>
       </w:r>
     </w:p>
     <w:p>
@@ -845,7 +874,15 @@
         <w:ind w:left="720"/>
       </w:pPr>
       <w:r>
-        <w:t>There are multiple was to create Spring Boot application.</w:t>
+        <w:t xml:space="preserve">There </w:t>
+      </w:r>
+      <w:proofErr w:type="gramStart"/>
+      <w:r>
+        <w:t>are</w:t>
+      </w:r>
+      <w:proofErr w:type="gramEnd"/>
+      <w:r>
+        <w:t xml:space="preserve"> multiple was to create Spring Boot application.</w:t>
       </w:r>
     </w:p>
     <w:p>
@@ -1098,7 +1135,15 @@
         </w:numPr>
       </w:pPr>
       <w:r>
-        <w:t>By Default spring scan all the bean classes within a package and sub-package where main class is present.</w:t>
+        <w:t xml:space="preserve">By </w:t>
+      </w:r>
+      <w:proofErr w:type="gramStart"/>
+      <w:r>
+        <w:t>Default</w:t>
+      </w:r>
+      <w:proofErr w:type="gramEnd"/>
+      <w:r>
+        <w:t xml:space="preserve"> spring scan all the bean classes within a package and sub-package where main class is present.</w:t>
       </w:r>
     </w:p>
     <w:p>
@@ -1118,13 +1163,21 @@
       </w:r>
       <w:r>
         <w:br/>
-        <w:t>@ComponentSca</w:t>
+        <w:t>@</w:t>
+      </w:r>
+      <w:proofErr w:type="gramStart"/>
+      <w:r>
+        <w:t>ComponentSca</w:t>
       </w:r>
       <w:r>
         <w:t>n</w:t>
       </w:r>
       <w:r>
-        <w:t>(basepackages = {“Package1”,</w:t>
+        <w:t>(</w:t>
+      </w:r>
+      <w:proofErr w:type="gramEnd"/>
+      <w:r>
+        <w:t>basepackages = {“Package1”,</w:t>
       </w:r>
       <w:r>
         <w:t xml:space="preserve"> </w:t>
@@ -1154,10 +1207,12 @@
         <w:t xml:space="preserve">In this case you can create </w:t>
       </w:r>
       <w:proofErr w:type="spellStart"/>
+      <w:proofErr w:type="gramStart"/>
       <w:r>
         <w:t>a</w:t>
       </w:r>
       <w:proofErr w:type="spellEnd"/>
+      <w:proofErr w:type="gramEnd"/>
       <w:r>
         <w:t xml:space="preserve"> object of the java class programmatically and handover the object which you created manually to the spring.</w:t>
       </w:r>
@@ -1209,8 +1264,13 @@
         </w:numPr>
       </w:pPr>
       <w:r>
-        <w:t>Spring contains 2 types of container</w:t>
-      </w:r>
+        <w:t xml:space="preserve">Spring contains 2 types of </w:t>
+      </w:r>
+      <w:proofErr w:type="gramStart"/>
+      <w:r>
+        <w:t>container</w:t>
+      </w:r>
+      <w:proofErr w:type="gramEnd"/>
     </w:p>
     <w:p>
       <w:pPr>
@@ -1349,7 +1409,15 @@
         </w:numPr>
       </w:pPr>
       <w:r>
-        <w:t>If there is more than one object of the same class available inside container. In that case you needs to specify the name of object while fetching it from the container.</w:t>
+        <w:t xml:space="preserve">If there is more than one object of the same class available inside container. In that case you </w:t>
+      </w:r>
+      <w:proofErr w:type="gramStart"/>
+      <w:r>
+        <w:t>needs</w:t>
+      </w:r>
+      <w:proofErr w:type="gramEnd"/>
+      <w:r>
+        <w:t xml:space="preserve"> to specify the name of object while fetching it from the container.</w:t>
       </w:r>
     </w:p>
     <w:p>
@@ -1367,10 +1435,12 @@
         <w:t xml:space="preserve"> or you can use the method name as </w:t>
       </w:r>
       <w:proofErr w:type="spellStart"/>
+      <w:proofErr w:type="gramStart"/>
       <w:r>
         <w:t>a</w:t>
       </w:r>
       <w:proofErr w:type="spellEnd"/>
+      <w:proofErr w:type="gramEnd"/>
       <w:r>
         <w:t xml:space="preserve"> object name.</w:t>
       </w:r>
@@ -1555,7 +1625,15 @@
       </w:r>
       <w:r>
         <w:tab/>
-        <w:t xml:space="preserve">This annotation is to enable the component scan in the specified package by default it scan into the package and sub-package where main method is present. </w:t>
+        <w:t xml:space="preserve">This annotation is to enable the component scan in the specified package by default it </w:t>
+      </w:r>
+      <w:proofErr w:type="gramStart"/>
+      <w:r>
+        <w:t>scan</w:t>
+      </w:r>
+      <w:proofErr w:type="gramEnd"/>
+      <w:r>
+        <w:t xml:space="preserve"> into the package and sub-package where main method is present. </w:t>
       </w:r>
     </w:p>
     <w:p>
@@ -1670,10 +1748,12 @@
         <w:t xml:space="preserve">Qualifier annotation must be use with @Autowaired annotation it </w:t>
       </w:r>
       <w:proofErr w:type="spellStart"/>
+      <w:proofErr w:type="gramStart"/>
       <w:r>
         <w:t>cant</w:t>
       </w:r>
       <w:proofErr w:type="spellEnd"/>
+      <w:proofErr w:type="gramEnd"/>
       <w:r>
         <w:t xml:space="preserve"> be use alone.</w:t>
       </w:r>
@@ -2355,7 +2435,15 @@
               <w:pStyle w:val="NoSpacing"/>
             </w:pPr>
             <w:r>
-              <w:t>This annotation can be use in case where you wants to create a new entry.</w:t>
+              <w:t xml:space="preserve">This annotation can be use in case where you </w:t>
+            </w:r>
+            <w:proofErr w:type="gramStart"/>
+            <w:r>
+              <w:t>wants</w:t>
+            </w:r>
+            <w:proofErr w:type="gramEnd"/>
+            <w:r>
+              <w:t xml:space="preserve"> to create a new entry.</w:t>
             </w:r>
           </w:p>
         </w:tc>
@@ -2650,7 +2738,15 @@
         </w:numPr>
       </w:pPr>
       <w:r>
-        <w:t>JSON Object will be created using ‘{‘    ‘}’</w:t>
+        <w:t>JSON Object will be created using ‘</w:t>
+      </w:r>
+      <w:proofErr w:type="gramStart"/>
+      <w:r>
+        <w:t xml:space="preserve">{‘  </w:t>
+      </w:r>
+      <w:proofErr w:type="gramEnd"/>
+      <w:r>
+        <w:t xml:space="preserve">  ‘}’</w:t>
       </w:r>
     </w:p>
     <w:p>
@@ -2662,7 +2758,15 @@
         </w:numPr>
       </w:pPr>
       <w:r>
-        <w:t>JSON Array will be created using ‘[‘  ‘ ]’</w:t>
+        <w:t>JSON Array will be created using ‘</w:t>
+      </w:r>
+      <w:proofErr w:type="gramStart"/>
+      <w:r>
+        <w:t>[‘  ‘ ]</w:t>
+      </w:r>
+      <w:proofErr w:type="gramEnd"/>
+      <w:r>
+        <w:t>’</w:t>
       </w:r>
       <w:r>
         <w:br/>
@@ -2782,7 +2886,7 @@
         </w:rPr>
         <w:lastRenderedPageBreak/>
         <w:drawing>
-          <wp:inline distT="0" distB="0" distL="0" distR="0" wp14:anchorId="5E8A57D2" wp14:editId="1FE07767">
+          <wp:inline distT="0" distB="0" distL="0" distR="0" wp14:anchorId="5E8A57D2" wp14:editId="7735878F">
             <wp:extent cx="5934075" cy="2555875"/>
             <wp:effectExtent l="0" t="0" r="9525" b="0"/>
             <wp:docPr id="707753318" name="Picture 1"/>
@@ -3437,7 +3541,23 @@
           <w:sz w:val="28"/>
           <w:szCs w:val="28"/>
         </w:rPr>
-        <w:t>To Receive the data into spring application you needs to create a java class which match with the JSON format.</w:t>
+        <w:t xml:space="preserve">To Receive the data into spring application you </w:t>
+      </w:r>
+      <w:proofErr w:type="gramStart"/>
+      <w:r>
+        <w:rPr>
+          <w:sz w:val="28"/>
+          <w:szCs w:val="28"/>
+        </w:rPr>
+        <w:t>needs</w:t>
+      </w:r>
+      <w:proofErr w:type="gramEnd"/>
+      <w:r>
+        <w:rPr>
+          <w:sz w:val="28"/>
+          <w:szCs w:val="28"/>
+        </w:rPr>
+        <w:t xml:space="preserve"> to create a java class which match with the JSON format.</w:t>
       </w:r>
     </w:p>
     <w:p>
@@ -3702,7 +3822,23 @@
           <w:sz w:val="28"/>
           <w:szCs w:val="28"/>
         </w:rPr>
-        <w:t xml:space="preserve">Documentation consist of API URL, Request, Response details. </w:t>
+        <w:t xml:space="preserve">Documentation </w:t>
+      </w:r>
+      <w:proofErr w:type="gramStart"/>
+      <w:r>
+        <w:rPr>
+          <w:sz w:val="28"/>
+          <w:szCs w:val="28"/>
+        </w:rPr>
+        <w:t>consist</w:t>
+      </w:r>
+      <w:proofErr w:type="gramEnd"/>
+      <w:r>
+        <w:rPr>
+          <w:sz w:val="28"/>
+          <w:szCs w:val="28"/>
+        </w:rPr>
+        <w:t xml:space="preserve"> of API URL, Request, Response details. </w:t>
       </w:r>
     </w:p>
     <w:p>
@@ -3906,6 +4042,7 @@
         <w:br/>
         <w:t xml:space="preserve">    &lt;version&gt;2.5.0&lt;/version&gt; </w:t>
       </w:r>
+      <w:proofErr w:type="gramStart"/>
       <w:r>
         <w:rPr>
           <w:i/>
@@ -3913,7 +4050,17 @@
           <w:sz w:val="28"/>
           <w:szCs w:val="28"/>
         </w:rPr>
-        <w:t>&lt;!-- Use the latest compatible version --&gt;</w:t>
+        <w:t>&lt;!--</w:t>
+      </w:r>
+      <w:proofErr w:type="gramEnd"/>
+      <w:r>
+        <w:rPr>
+          <w:i/>
+          <w:iCs/>
+          <w:sz w:val="28"/>
+          <w:szCs w:val="28"/>
+        </w:rPr>
+        <w:t xml:space="preserve"> Use the latest compatible version --&gt;</w:t>
       </w:r>
       <w:r>
         <w:rPr>
@@ -4538,7 +4685,15 @@
           <w:sz w:val="28"/>
           <w:szCs w:val="28"/>
         </w:rPr>
-        <w:t xml:space="preserve"> a connection pooling</w:t>
+        <w:t xml:space="preserve"> a connection </w:t>
+      </w:r>
+      <w:proofErr w:type="gramStart"/>
+      <w:r>
+        <w:rPr>
+          <w:sz w:val="28"/>
+          <w:szCs w:val="28"/>
+        </w:rPr>
+        <w:t>pooling</w:t>
       </w:r>
       <w:r>
         <w:rPr>
@@ -4548,6 +4703,7 @@
         <w:t>(</w:t>
       </w:r>
       <w:proofErr w:type="spellStart"/>
+      <w:proofErr w:type="gramEnd"/>
       <w:r>
         <w:rPr>
           <w:sz w:val="28"/>
@@ -4616,13 +4772,72 @@
           <w:szCs w:val="28"/>
         </w:rPr>
         <w:br/>
-      </w:r>
-      <w:r>
-        <w:rPr>
-          <w:sz w:val="28"/>
-          <w:szCs w:val="28"/>
-        </w:rPr>
         <w:t>&lt;dependency&gt;</w:t>
+      </w:r>
+      <w:r>
+        <w:rPr>
+          <w:sz w:val="28"/>
+          <w:szCs w:val="28"/>
+        </w:rPr>
+        <w:br/>
+        <w:t xml:space="preserve">    </w:t>
+      </w:r>
+      <w:proofErr w:type="gramStart"/>
+      <w:r>
+        <w:rPr>
+          <w:sz w:val="28"/>
+          <w:szCs w:val="28"/>
+        </w:rPr>
+        <w:t>&lt;</w:t>
+      </w:r>
+      <w:proofErr w:type="spellStart"/>
+      <w:r>
+        <w:rPr>
+          <w:sz w:val="28"/>
+          <w:szCs w:val="28"/>
+        </w:rPr>
+        <w:t>groupId</w:t>
+      </w:r>
+      <w:proofErr w:type="spellEnd"/>
+      <w:r>
+        <w:rPr>
+          <w:sz w:val="28"/>
+          <w:szCs w:val="28"/>
+        </w:rPr>
+        <w:t>&gt;</w:t>
+      </w:r>
+      <w:proofErr w:type="spellStart"/>
+      <w:r>
+        <w:rPr>
+          <w:sz w:val="28"/>
+          <w:szCs w:val="28"/>
+        </w:rPr>
+        <w:t>org.springframework.boot</w:t>
+      </w:r>
+      <w:proofErr w:type="spellEnd"/>
+      <w:proofErr w:type="gramEnd"/>
+      <w:r>
+        <w:rPr>
+          <w:sz w:val="28"/>
+          <w:szCs w:val="28"/>
+        </w:rPr>
+        <w:t>&lt;/</w:t>
+      </w:r>
+      <w:proofErr w:type="spellStart"/>
+      <w:r>
+        <w:rPr>
+          <w:sz w:val="28"/>
+          <w:szCs w:val="28"/>
+        </w:rPr>
+        <w:t>groupId</w:t>
+      </w:r>
+      <w:proofErr w:type="spellEnd"/>
+      <w:r>
+        <w:rPr>
+          <w:sz w:val="28"/>
+          <w:szCs w:val="28"/>
+        </w:rPr>
+        <w:t>&gt;</w:t>
       </w:r>
       <w:r>
         <w:rPr>
@@ -4638,7 +4853,7 @@
           <w:sz w:val="28"/>
           <w:szCs w:val="28"/>
         </w:rPr>
-        <w:t>groupId</w:t>
+        <w:t>artifactId</w:t>
       </w:r>
       <w:proofErr w:type="spellEnd"/>
       <w:r>
@@ -4648,13 +4863,24 @@
         </w:rPr>
         <w:t>&gt;</w:t>
       </w:r>
+      <w:r>
+        <w:rPr>
+          <w:b/>
+          <w:bCs/>
+          <w:sz w:val="28"/>
+          <w:szCs w:val="28"/>
+        </w:rPr>
+        <w:t>spring-boot-starter-data-</w:t>
+      </w:r>
       <w:proofErr w:type="spellStart"/>
       <w:r>
         <w:rPr>
-          <w:sz w:val="28"/>
-          <w:szCs w:val="28"/>
-        </w:rPr>
-        <w:t>org.springframework.boot</w:t>
+          <w:b/>
+          <w:bCs/>
+          <w:sz w:val="28"/>
+          <w:szCs w:val="28"/>
+        </w:rPr>
+        <w:t>jpa</w:t>
       </w:r>
       <w:proofErr w:type="spellEnd"/>
       <w:r>
@@ -4670,7 +4896,7 @@
           <w:sz w:val="28"/>
           <w:szCs w:val="28"/>
         </w:rPr>
-        <w:t>groupId</w:t>
+        <w:t>artifactId</w:t>
       </w:r>
       <w:proofErr w:type="spellEnd"/>
       <w:r>
@@ -4679,6 +4905,22 @@
           <w:szCs w:val="28"/>
         </w:rPr>
         <w:t>&gt;</w:t>
+      </w:r>
+      <w:r>
+        <w:rPr>
+          <w:sz w:val="28"/>
+          <w:szCs w:val="28"/>
+        </w:rPr>
+        <w:br/>
+        <w:t>&lt;/dependency&gt;</w:t>
+      </w:r>
+      <w:r>
+        <w:rPr>
+          <w:sz w:val="28"/>
+          <w:szCs w:val="28"/>
+        </w:rPr>
+        <w:br/>
+        <w:t>&lt;dependency&gt;</w:t>
       </w:r>
       <w:r>
         <w:rPr>
@@ -4694,6 +4936,62 @@
           <w:sz w:val="28"/>
           <w:szCs w:val="28"/>
         </w:rPr>
+        <w:t>groupId</w:t>
+      </w:r>
+      <w:proofErr w:type="spellEnd"/>
+      <w:r>
+        <w:rPr>
+          <w:sz w:val="28"/>
+          <w:szCs w:val="28"/>
+        </w:rPr>
+        <w:t>&gt;</w:t>
+      </w:r>
+      <w:proofErr w:type="spellStart"/>
+      <w:r>
+        <w:rPr>
+          <w:sz w:val="28"/>
+          <w:szCs w:val="28"/>
+        </w:rPr>
+        <w:t>com.mysql</w:t>
+      </w:r>
+      <w:proofErr w:type="spellEnd"/>
+      <w:r>
+        <w:rPr>
+          <w:sz w:val="28"/>
+          <w:szCs w:val="28"/>
+        </w:rPr>
+        <w:t>&lt;/</w:t>
+      </w:r>
+      <w:proofErr w:type="spellStart"/>
+      <w:r>
+        <w:rPr>
+          <w:sz w:val="28"/>
+          <w:szCs w:val="28"/>
+        </w:rPr>
+        <w:t>groupId</w:t>
+      </w:r>
+      <w:proofErr w:type="spellEnd"/>
+      <w:r>
+        <w:rPr>
+          <w:sz w:val="28"/>
+          <w:szCs w:val="28"/>
+        </w:rPr>
+        <w:t>&gt;</w:t>
+      </w:r>
+      <w:r>
+        <w:rPr>
+          <w:sz w:val="28"/>
+          <w:szCs w:val="28"/>
+        </w:rPr>
+        <w:br/>
+        <w:t xml:space="preserve">    &lt;</w:t>
+      </w:r>
+      <w:proofErr w:type="spellStart"/>
+      <w:r>
+        <w:rPr>
+          <w:sz w:val="28"/>
+          <w:szCs w:val="28"/>
+        </w:rPr>
         <w:t>artifactId</w:t>
       </w:r>
       <w:proofErr w:type="spellEnd"/>
@@ -4704,6 +5002,7 @@
         </w:rPr>
         <w:t>&gt;</w:t>
       </w:r>
+      <w:proofErr w:type="spellStart"/>
       <w:r>
         <w:rPr>
           <w:b/>
@@ -4711,9 +5010,9 @@
           <w:sz w:val="28"/>
           <w:szCs w:val="28"/>
         </w:rPr>
-        <w:t>spring-boot-starter-data-</w:t>
-      </w:r>
-      <w:proofErr w:type="spellStart"/>
+        <w:t>mysql</w:t>
+      </w:r>
+      <w:proofErr w:type="spellEnd"/>
       <w:r>
         <w:rPr>
           <w:b/>
@@ -4721,7 +5020,22 @@
           <w:sz w:val="28"/>
           <w:szCs w:val="28"/>
         </w:rPr>
-        <w:t>jpa</w:t>
+        <w:t>-connector-j</w:t>
+      </w:r>
+      <w:r>
+        <w:rPr>
+          <w:sz w:val="28"/>
+          <w:szCs w:val="28"/>
+        </w:rPr>
+        <w:t>&lt;/</w:t>
+      </w:r>
+      <w:proofErr w:type="spellStart"/>
+      <w:r>
+        <w:rPr>
+          <w:sz w:val="28"/>
+          <w:szCs w:val="28"/>
+        </w:rPr>
+        <w:t>artifactId</w:t>
       </w:r>
       <w:proofErr w:type="spellEnd"/>
       <w:r>
@@ -4729,23 +5043,15 @@
           <w:sz w:val="28"/>
           <w:szCs w:val="28"/>
         </w:rPr>
-        <w:t>&lt;/</w:t>
-      </w:r>
-      <w:proofErr w:type="spellStart"/>
-      <w:r>
-        <w:rPr>
-          <w:sz w:val="28"/>
-          <w:szCs w:val="28"/>
-        </w:rPr>
-        <w:t>artifactId</w:t>
-      </w:r>
-      <w:proofErr w:type="spellEnd"/>
-      <w:r>
-        <w:rPr>
-          <w:sz w:val="28"/>
-          <w:szCs w:val="28"/>
-        </w:rPr>
         <w:t>&gt;</w:t>
+      </w:r>
+      <w:r>
+        <w:rPr>
+          <w:sz w:val="28"/>
+          <w:szCs w:val="28"/>
+        </w:rPr>
+        <w:br/>
+        <w:t xml:space="preserve">    &lt;scope&gt;runtime&lt;/scope&gt;</w:t>
       </w:r>
       <w:r>
         <w:rPr>
@@ -4755,95 +5061,42 @@
         <w:br/>
         <w:t>&lt;/dependency&gt;</w:t>
       </w:r>
+    </w:p>
+    <w:p>
+      <w:pPr>
+        <w:pStyle w:val="ListParagraph"/>
+        <w:numPr>
+          <w:ilvl w:val="1"/>
+          <w:numId w:val="17"/>
+        </w:numPr>
+        <w:rPr>
+          <w:sz w:val="28"/>
+          <w:szCs w:val="28"/>
+        </w:rPr>
+      </w:pPr>
+      <w:r>
+        <w:rPr>
+          <w:sz w:val="28"/>
+          <w:szCs w:val="28"/>
+        </w:rPr>
+        <w:t>Add Data source Properties</w:t>
+      </w:r>
+      <w:r>
+        <w:rPr>
+          <w:sz w:val="28"/>
+          <w:szCs w:val="28"/>
+        </w:rPr>
+        <w:t xml:space="preserve"> (Database Properties)</w:t>
+      </w:r>
       <w:r>
         <w:rPr>
           <w:sz w:val="28"/>
           <w:szCs w:val="28"/>
         </w:rPr>
         <w:br/>
-        <w:t>&lt;dependency&gt;</w:t>
-      </w:r>
-      <w:r>
-        <w:rPr>
-          <w:sz w:val="28"/>
-          <w:szCs w:val="28"/>
-        </w:rPr>
-        <w:br/>
-        <w:t xml:space="preserve">    &lt;</w:t>
       </w:r>
       <w:proofErr w:type="spellStart"/>
-      <w:r>
-        <w:rPr>
-          <w:sz w:val="28"/>
-          <w:szCs w:val="28"/>
-        </w:rPr>
-        <w:t>groupId</w:t>
-      </w:r>
-      <w:proofErr w:type="spellEnd"/>
-      <w:r>
-        <w:rPr>
-          <w:sz w:val="28"/>
-          <w:szCs w:val="28"/>
-        </w:rPr>
-        <w:t>&gt;</w:t>
-      </w:r>
-      <w:proofErr w:type="spellStart"/>
-      <w:r>
-        <w:rPr>
-          <w:sz w:val="28"/>
-          <w:szCs w:val="28"/>
-        </w:rPr>
-        <w:t>com.mysql</w:t>
-      </w:r>
-      <w:proofErr w:type="spellEnd"/>
-      <w:r>
-        <w:rPr>
-          <w:sz w:val="28"/>
-          <w:szCs w:val="28"/>
-        </w:rPr>
-        <w:t>&lt;/</w:t>
-      </w:r>
-      <w:proofErr w:type="spellStart"/>
-      <w:r>
-        <w:rPr>
-          <w:sz w:val="28"/>
-          <w:szCs w:val="28"/>
-        </w:rPr>
-        <w:t>groupId</w:t>
-      </w:r>
-      <w:proofErr w:type="spellEnd"/>
-      <w:r>
-        <w:rPr>
-          <w:sz w:val="28"/>
-          <w:szCs w:val="28"/>
-        </w:rPr>
-        <w:t>&gt;</w:t>
-      </w:r>
-      <w:r>
-        <w:rPr>
-          <w:sz w:val="28"/>
-          <w:szCs w:val="28"/>
-        </w:rPr>
-        <w:br/>
-        <w:t xml:space="preserve">    &lt;</w:t>
-      </w:r>
-      <w:proofErr w:type="spellStart"/>
-      <w:r>
-        <w:rPr>
-          <w:sz w:val="28"/>
-          <w:szCs w:val="28"/>
-        </w:rPr>
-        <w:t>artifactId</w:t>
-      </w:r>
-      <w:proofErr w:type="spellEnd"/>
-      <w:r>
-        <w:rPr>
-          <w:sz w:val="28"/>
-          <w:szCs w:val="28"/>
-        </w:rPr>
-        <w:t>&gt;</w:t>
-      </w:r>
-      <w:proofErr w:type="spellStart"/>
+      <w:proofErr w:type="gramStart"/>
       <w:r>
         <w:rPr>
           <w:b/>
@@ -4851,9 +5104,9 @@
           <w:sz w:val="28"/>
           <w:szCs w:val="28"/>
         </w:rPr>
-        <w:t>mysql</w:t>
-      </w:r>
-      <w:proofErr w:type="spellEnd"/>
+        <w:t>spring.datasource</w:t>
+      </w:r>
+      <w:proofErr w:type="gramEnd"/>
       <w:r>
         <w:rPr>
           <w:b/>
@@ -4861,82 +5114,9 @@
           <w:sz w:val="28"/>
           <w:szCs w:val="28"/>
         </w:rPr>
-        <w:t>-connector-j</w:t>
-      </w:r>
-      <w:r>
-        <w:rPr>
-          <w:sz w:val="28"/>
-          <w:szCs w:val="28"/>
-        </w:rPr>
-        <w:t>&lt;/</w:t>
-      </w:r>
-      <w:proofErr w:type="spellStart"/>
-      <w:r>
-        <w:rPr>
-          <w:sz w:val="28"/>
-          <w:szCs w:val="28"/>
-        </w:rPr>
-        <w:t>artifactId</w:t>
+        <w:t>.driver</w:t>
       </w:r>
       <w:proofErr w:type="spellEnd"/>
-      <w:r>
-        <w:rPr>
-          <w:sz w:val="28"/>
-          <w:szCs w:val="28"/>
-        </w:rPr>
-        <w:t>&gt;</w:t>
-      </w:r>
-      <w:r>
-        <w:rPr>
-          <w:sz w:val="28"/>
-          <w:szCs w:val="28"/>
-        </w:rPr>
-        <w:br/>
-        <w:t xml:space="preserve">    &lt;scope&gt;runtime&lt;/scope&gt;</w:t>
-      </w:r>
-      <w:r>
-        <w:rPr>
-          <w:sz w:val="28"/>
-          <w:szCs w:val="28"/>
-        </w:rPr>
-        <w:br/>
-        <w:t>&lt;/dependency&gt;</w:t>
-      </w:r>
-    </w:p>
-    <w:p>
-      <w:pPr>
-        <w:pStyle w:val="ListParagraph"/>
-        <w:numPr>
-          <w:ilvl w:val="1"/>
-          <w:numId w:val="17"/>
-        </w:numPr>
-        <w:rPr>
-          <w:sz w:val="28"/>
-          <w:szCs w:val="28"/>
-        </w:rPr>
-      </w:pPr>
-      <w:r>
-        <w:rPr>
-          <w:sz w:val="28"/>
-          <w:szCs w:val="28"/>
-        </w:rPr>
-        <w:t>Add Data source Properties</w:t>
-      </w:r>
-      <w:r>
-        <w:rPr>
-          <w:sz w:val="28"/>
-          <w:szCs w:val="28"/>
-        </w:rPr>
-        <w:t xml:space="preserve"> (Database Properties)</w:t>
-      </w:r>
-      <w:r>
-        <w:rPr>
-          <w:sz w:val="28"/>
-          <w:szCs w:val="28"/>
-        </w:rPr>
-        <w:br/>
-      </w:r>
-      <w:proofErr w:type="spellStart"/>
       <w:r>
         <w:rPr>
           <w:b/>
@@ -4944,9 +5124,57 @@
           <w:sz w:val="28"/>
           <w:szCs w:val="28"/>
         </w:rPr>
-        <w:t>spring.datasource.driver</w:t>
+        <w:t>-class-name</w:t>
+      </w:r>
+      <w:r>
+        <w:rPr>
+          <w:sz w:val="28"/>
+          <w:szCs w:val="28"/>
+        </w:rPr>
+        <w:t>=</w:t>
+      </w:r>
+      <w:proofErr w:type="spellStart"/>
+      <w:proofErr w:type="gramStart"/>
+      <w:r>
+        <w:rPr>
+          <w:sz w:val="28"/>
+          <w:szCs w:val="28"/>
+        </w:rPr>
+        <w:t>com.mysql</w:t>
+      </w:r>
+      <w:proofErr w:type="gramEnd"/>
+      <w:r>
+        <w:rPr>
+          <w:sz w:val="28"/>
+          <w:szCs w:val="28"/>
+        </w:rPr>
+        <w:t>.</w:t>
+      </w:r>
+      <w:proofErr w:type="gramStart"/>
+      <w:r>
+        <w:rPr>
+          <w:sz w:val="28"/>
+          <w:szCs w:val="28"/>
+        </w:rPr>
+        <w:t>cj.jdbc</w:t>
+      </w:r>
+      <w:proofErr w:type="gramEnd"/>
+      <w:r>
+        <w:rPr>
+          <w:sz w:val="28"/>
+          <w:szCs w:val="28"/>
+        </w:rPr>
+        <w:t>.Driver</w:t>
       </w:r>
       <w:proofErr w:type="spellEnd"/>
+      <w:r>
+        <w:rPr>
+          <w:sz w:val="28"/>
+          <w:szCs w:val="28"/>
+        </w:rPr>
+        <w:br/>
+      </w:r>
+      <w:proofErr w:type="spellStart"/>
       <w:r>
         <w:rPr>
           <w:b/>
@@ -4954,32 +5182,25 @@
           <w:sz w:val="28"/>
           <w:szCs w:val="28"/>
         </w:rPr>
-        <w:t>-class-name</w:t>
-      </w:r>
-      <w:r>
-        <w:rPr>
-          <w:sz w:val="28"/>
-          <w:szCs w:val="28"/>
-        </w:rPr>
-        <w:t>=</w:t>
+        <w:t>spring.datasource.username</w:t>
+      </w:r>
+      <w:proofErr w:type="spellEnd"/>
+      <w:r>
+        <w:rPr>
+          <w:sz w:val="28"/>
+          <w:szCs w:val="28"/>
+        </w:rPr>
+        <w:t>=root</w:t>
+      </w:r>
+      <w:r>
+        <w:rPr>
+          <w:sz w:val="28"/>
+          <w:szCs w:val="28"/>
+        </w:rPr>
+        <w:br/>
       </w:r>
       <w:proofErr w:type="spellStart"/>
-      <w:r>
-        <w:rPr>
-          <w:sz w:val="28"/>
-          <w:szCs w:val="28"/>
-        </w:rPr>
-        <w:t>com.mysql.cj.jdbc.Driver</w:t>
-      </w:r>
-      <w:proofErr w:type="spellEnd"/>
-      <w:r>
-        <w:rPr>
-          <w:sz w:val="28"/>
-          <w:szCs w:val="28"/>
-        </w:rPr>
-        <w:br/>
-      </w:r>
-      <w:proofErr w:type="spellStart"/>
+      <w:proofErr w:type="gramStart"/>
       <w:r>
         <w:rPr>
           <w:b/>
@@ -4987,24 +5208,9 @@
           <w:sz w:val="28"/>
           <w:szCs w:val="28"/>
         </w:rPr>
-        <w:t>spring.datasource.username</w:t>
-      </w:r>
-      <w:proofErr w:type="spellEnd"/>
-      <w:r>
-        <w:rPr>
-          <w:sz w:val="28"/>
-          <w:szCs w:val="28"/>
-        </w:rPr>
-        <w:t>=root</w:t>
-      </w:r>
-      <w:r>
-        <w:rPr>
-          <w:sz w:val="28"/>
-          <w:szCs w:val="28"/>
-        </w:rPr>
-        <w:br/>
-      </w:r>
-      <w:proofErr w:type="spellStart"/>
+        <w:t>spring.datasource</w:t>
+      </w:r>
+      <w:proofErr w:type="gramEnd"/>
       <w:r>
         <w:rPr>
           <w:b/>
@@ -5012,7 +5218,7 @@
           <w:sz w:val="28"/>
           <w:szCs w:val="28"/>
         </w:rPr>
-        <w:t>spring.datasource.password</w:t>
+        <w:t>.password</w:t>
       </w:r>
       <w:proofErr w:type="spellEnd"/>
       <w:r>
@@ -5046,6 +5252,7 @@
         <w:t>=</w:t>
       </w:r>
       <w:proofErr w:type="spellStart"/>
+      <w:proofErr w:type="gramStart"/>
       <w:r>
         <w:rPr>
           <w:sz w:val="28"/>
@@ -5061,6 +5268,7 @@
         </w:rPr>
         <w:t>://localhost:3306/advjava0911</w:t>
       </w:r>
+      <w:proofErr w:type="gramEnd"/>
       <w:r>
         <w:rPr>
           <w:sz w:val="28"/>
@@ -5122,6 +5330,7 @@
         <w:br/>
       </w:r>
       <w:proofErr w:type="spellStart"/>
+      <w:proofErr w:type="gramStart"/>
       <w:r>
         <w:rPr>
           <w:b/>
@@ -5129,7 +5338,17 @@
           <w:sz w:val="28"/>
           <w:szCs w:val="28"/>
         </w:rPr>
-        <w:t>spring.jpa.show-sql</w:t>
+        <w:t>spring.jpa.show</w:t>
+      </w:r>
+      <w:proofErr w:type="gramEnd"/>
+      <w:r>
+        <w:rPr>
+          <w:b/>
+          <w:bCs/>
+          <w:sz w:val="28"/>
+          <w:szCs w:val="28"/>
+        </w:rPr>
+        <w:t>-sql</w:t>
       </w:r>
       <w:proofErr w:type="spellEnd"/>
       <w:r>
@@ -5613,7 +5832,35 @@
           <w:szCs w:val="33"/>
           <w14:ligatures w14:val="none"/>
         </w:rPr>
-        <w:t>// Delete By Id</w:t>
+        <w:t xml:space="preserve">// Delete </w:t>
+      </w:r>
+      <w:proofErr w:type="gramStart"/>
+      <w:r>
+        <w:rPr>
+          <w:rFonts w:ascii="Courier New" w:eastAsia="Times New Roman" w:hAnsi="Courier New" w:cs="Courier New"/>
+          <w:i/>
+          <w:iCs/>
+          <w:color w:val="8C8C8C"/>
+          <w:kern w:val="0"/>
+          <w:sz w:val="33"/>
+          <w:szCs w:val="33"/>
+          <w14:ligatures w14:val="none"/>
+        </w:rPr>
+        <w:t>By</w:t>
+      </w:r>
+      <w:proofErr w:type="gramEnd"/>
+      <w:r>
+        <w:rPr>
+          <w:rFonts w:ascii="Courier New" w:eastAsia="Times New Roman" w:hAnsi="Courier New" w:cs="Courier New"/>
+          <w:i/>
+          <w:iCs/>
+          <w:color w:val="8C8C8C"/>
+          <w:kern w:val="0"/>
+          <w:sz w:val="33"/>
+          <w:szCs w:val="33"/>
+          <w14:ligatures w14:val="none"/>
+        </w:rPr>
+        <w:t xml:space="preserve"> Id</w:t>
       </w:r>
       <w:r>
         <w:rPr>
@@ -5780,13 +6027,25 @@
           <w:szCs w:val="28"/>
         </w:rPr>
       </w:pPr>
-      <w:r>
+    </w:p>
+    <w:p>
+      <w:pPr>
+        <w:pStyle w:val="NoSpacing"/>
         <w:rPr>
           <w:b/>
           <w:bCs/>
           <w:sz w:val="28"/>
           <w:szCs w:val="28"/>
         </w:rPr>
+      </w:pPr>
+      <w:r>
+        <w:rPr>
+          <w:b/>
+          <w:bCs/>
+          <w:sz w:val="28"/>
+          <w:szCs w:val="28"/>
+        </w:rPr>
+        <w:lastRenderedPageBreak/>
         <w:t>Spring Boot JPA Application Creation:</w:t>
       </w:r>
     </w:p>
@@ -5809,6 +6068,7 @@
       </w:pPr>
       <w:r>
         <w:rPr>
+          <w:noProof/>
           <w:sz w:val="28"/>
           <w:szCs w:val="28"/>
         </w:rPr>
@@ -5849,6 +6109,160 @@
         </w:drawing>
       </w:r>
     </w:p>
+    <w:p>
+      <w:pPr>
+        <w:pStyle w:val="NoSpacing"/>
+        <w:rPr>
+          <w:sz w:val="28"/>
+          <w:szCs w:val="28"/>
+        </w:rPr>
+      </w:pPr>
+    </w:p>
+    <w:p>
+      <w:pPr>
+        <w:pStyle w:val="NoSpacing"/>
+        <w:rPr>
+          <w:sz w:val="28"/>
+          <w:szCs w:val="28"/>
+        </w:rPr>
+      </w:pPr>
+    </w:p>
+    <w:p>
+      <w:pPr>
+        <w:pStyle w:val="NoSpacing"/>
+        <w:rPr>
+          <w:sz w:val="28"/>
+          <w:szCs w:val="28"/>
+        </w:rPr>
+      </w:pPr>
+    </w:p>
+    <w:p>
+      <w:pPr>
+        <w:pStyle w:val="NoSpacing"/>
+        <w:rPr>
+          <w:sz w:val="28"/>
+          <w:szCs w:val="28"/>
+        </w:rPr>
+      </w:pPr>
+      <w:r>
+        <w:rPr>
+          <w:sz w:val="28"/>
+          <w:szCs w:val="28"/>
+        </w:rPr>
+        <w:t>Execute the Custom Operation (Queries) using JPA</w:t>
+      </w:r>
+    </w:p>
+    <w:p>
+      <w:pPr>
+        <w:pStyle w:val="NoSpacing"/>
+        <w:numPr>
+          <w:ilvl w:val="0"/>
+          <w:numId w:val="18"/>
+        </w:numPr>
+        <w:rPr>
+          <w:sz w:val="28"/>
+          <w:szCs w:val="28"/>
+        </w:rPr>
+      </w:pPr>
+      <w:r>
+        <w:rPr>
+          <w:sz w:val="28"/>
+          <w:szCs w:val="28"/>
+        </w:rPr>
+        <w:t>Using a Method in side repository.</w:t>
+      </w:r>
+      <w:r>
+        <w:rPr>
+          <w:sz w:val="28"/>
+          <w:szCs w:val="28"/>
+        </w:rPr>
+        <w:br/>
+      </w:r>
+      <w:hyperlink r:id="rId23" w:history="1">
+        <w:r>
+          <w:rPr>
+            <w:rStyle w:val="Hyperlink"/>
+            <w:sz w:val="28"/>
+            <w:szCs w:val="28"/>
+          </w:rPr>
+          <w:t>https://docs.spring.io/spring-data/jpa/reference/jpa/query-methods.html#jpa.query-methods.query-creation</w:t>
+        </w:r>
+      </w:hyperlink>
+      <w:r>
+        <w:rPr>
+          <w:sz w:val="28"/>
+          <w:szCs w:val="28"/>
+        </w:rPr>
+        <w:t xml:space="preserve"> </w:t>
+      </w:r>
+    </w:p>
+    <w:p>
+      <w:pPr>
+        <w:pStyle w:val="NoSpacing"/>
+        <w:numPr>
+          <w:ilvl w:val="0"/>
+          <w:numId w:val="18"/>
+        </w:numPr>
+        <w:rPr>
+          <w:sz w:val="28"/>
+          <w:szCs w:val="28"/>
+        </w:rPr>
+      </w:pPr>
+      <w:r>
+        <w:rPr>
+          <w:sz w:val="28"/>
+          <w:szCs w:val="28"/>
+        </w:rPr>
+        <w:t>By provide a query using @Query annotation on method.</w:t>
+      </w:r>
+    </w:p>
+    <w:p>
+      <w:pPr>
+        <w:pStyle w:val="NoSpacing"/>
+        <w:numPr>
+          <w:ilvl w:val="1"/>
+          <w:numId w:val="18"/>
+        </w:numPr>
+        <w:rPr>
+          <w:sz w:val="28"/>
+          <w:szCs w:val="28"/>
+        </w:rPr>
+      </w:pPr>
+      <w:r>
+        <w:rPr>
+          <w:sz w:val="28"/>
+          <w:szCs w:val="28"/>
+        </w:rPr>
+        <w:t>Using HQL/JPQL</w:t>
+      </w:r>
+    </w:p>
+    <w:p>
+      <w:pPr>
+        <w:pStyle w:val="NoSpacing"/>
+        <w:numPr>
+          <w:ilvl w:val="1"/>
+          <w:numId w:val="18"/>
+        </w:numPr>
+        <w:rPr>
+          <w:sz w:val="28"/>
+          <w:szCs w:val="28"/>
+        </w:rPr>
+      </w:pPr>
+      <w:r>
+        <w:rPr>
+          <w:sz w:val="28"/>
+          <w:szCs w:val="28"/>
+        </w:rPr>
+        <w:t xml:space="preserve"> </w:t>
+      </w:r>
+      <w:r>
+        <w:rPr>
+          <w:sz w:val="28"/>
+          <w:szCs w:val="28"/>
+        </w:rPr>
+        <w:t>Using Native Query (SQL query)</w:t>
+      </w:r>
+    </w:p>
     <w:sectPr>
       <w:pgSz w:w="12240" w:h="15840"/>
       <w:pgMar w:top="1440" w:right="1440" w:bottom="1440" w:left="1440" w:header="720" w:footer="720" w:gutter="0"/>
@@ -7002,6 +7416,95 @@
     </w:lvl>
   </w:abstractNum>
   <w:abstractNum w:abstractNumId="12" w15:restartNumberingAfterBreak="0">
+    <w:nsid w:val="57B32914"/>
+    <w:multiLevelType w:val="hybridMultilevel"/>
+    <w:tmpl w:val="D0D86682"/>
+    <w:lvl w:ilvl="0" w:tplc="0409000F">
+      <w:start w:val="1"/>
+      <w:numFmt w:val="decimal"/>
+      <w:lvlText w:val="%1."/>
+      <w:lvlJc w:val="left"/>
+      <w:pPr>
+        <w:ind w:left="720" w:hanging="360"/>
+      </w:pPr>
+      <w:rPr>
+        <w:rFonts w:hint="default"/>
+      </w:rPr>
+    </w:lvl>
+    <w:lvl w:ilvl="1" w:tplc="04090019">
+      <w:start w:val="1"/>
+      <w:numFmt w:val="lowerLetter"/>
+      <w:lvlText w:val="%2."/>
+      <w:lvlJc w:val="left"/>
+      <w:pPr>
+        <w:ind w:left="1440" w:hanging="360"/>
+      </w:pPr>
+    </w:lvl>
+    <w:lvl w:ilvl="2" w:tplc="0409001B" w:tentative="1">
+      <w:start w:val="1"/>
+      <w:numFmt w:val="lowerRoman"/>
+      <w:lvlText w:val="%3."/>
+      <w:lvlJc w:val="right"/>
+      <w:pPr>
+        <w:ind w:left="2160" w:hanging="180"/>
+      </w:pPr>
+    </w:lvl>
+    <w:lvl w:ilvl="3" w:tplc="0409000F" w:tentative="1">
+      <w:start w:val="1"/>
+      <w:numFmt w:val="decimal"/>
+      <w:lvlText w:val="%4."/>
+      <w:lvlJc w:val="left"/>
+      <w:pPr>
+        <w:ind w:left="2880" w:hanging="360"/>
+      </w:pPr>
+    </w:lvl>
+    <w:lvl w:ilvl="4" w:tplc="04090019" w:tentative="1">
+      <w:start w:val="1"/>
+      <w:numFmt w:val="lowerLetter"/>
+      <w:lvlText w:val="%5."/>
+      <w:lvlJc w:val="left"/>
+      <w:pPr>
+        <w:ind w:left="3600" w:hanging="360"/>
+      </w:pPr>
+    </w:lvl>
+    <w:lvl w:ilvl="5" w:tplc="0409001B" w:tentative="1">
+      <w:start w:val="1"/>
+      <w:numFmt w:val="lowerRoman"/>
+      <w:lvlText w:val="%6."/>
+      <w:lvlJc w:val="right"/>
+      <w:pPr>
+        <w:ind w:left="4320" w:hanging="180"/>
+      </w:pPr>
+    </w:lvl>
+    <w:lvl w:ilvl="6" w:tplc="0409000F" w:tentative="1">
+      <w:start w:val="1"/>
+      <w:numFmt w:val="decimal"/>
+      <w:lvlText w:val="%7."/>
+      <w:lvlJc w:val="left"/>
+      <w:pPr>
+        <w:ind w:left="5040" w:hanging="360"/>
+      </w:pPr>
+    </w:lvl>
+    <w:lvl w:ilvl="7" w:tplc="04090019" w:tentative="1">
+      <w:start w:val="1"/>
+      <w:numFmt w:val="lowerLetter"/>
+      <w:lvlText w:val="%8."/>
+      <w:lvlJc w:val="left"/>
+      <w:pPr>
+        <w:ind w:left="5760" w:hanging="360"/>
+      </w:pPr>
+    </w:lvl>
+    <w:lvl w:ilvl="8" w:tplc="0409001B" w:tentative="1">
+      <w:start w:val="1"/>
+      <w:numFmt w:val="lowerRoman"/>
+      <w:lvlText w:val="%9."/>
+      <w:lvlJc w:val="right"/>
+      <w:pPr>
+        <w:ind w:left="6480" w:hanging="180"/>
+      </w:pPr>
+    </w:lvl>
+  </w:abstractNum>
+  <w:abstractNum w:abstractNumId="13" w15:restartNumberingAfterBreak="0">
     <w:nsid w:val="5C0D3A61"/>
     <w:multiLevelType w:val="hybridMultilevel"/>
     <w:tmpl w:val="73CCFC6C"/>
@@ -7090,7 +7593,7 @@
       </w:pPr>
     </w:lvl>
   </w:abstractNum>
-  <w:abstractNum w:abstractNumId="13" w15:restartNumberingAfterBreak="0">
+  <w:abstractNum w:abstractNumId="14" w15:restartNumberingAfterBreak="0">
     <w:nsid w:val="68277DE5"/>
     <w:multiLevelType w:val="hybridMultilevel"/>
     <w:tmpl w:val="53C4ECCE"/>
@@ -7179,7 +7682,7 @@
       </w:pPr>
     </w:lvl>
   </w:abstractNum>
-  <w:abstractNum w:abstractNumId="14" w15:restartNumberingAfterBreak="0">
+  <w:abstractNum w:abstractNumId="15" w15:restartNumberingAfterBreak="0">
     <w:nsid w:val="68280A8C"/>
     <w:multiLevelType w:val="hybridMultilevel"/>
     <w:tmpl w:val="DF88FFC0"/>
@@ -7268,7 +7771,7 @@
       </w:pPr>
     </w:lvl>
   </w:abstractNum>
-  <w:abstractNum w:abstractNumId="15" w15:restartNumberingAfterBreak="0">
+  <w:abstractNum w:abstractNumId="16" w15:restartNumberingAfterBreak="0">
     <w:nsid w:val="74B62F9D"/>
     <w:multiLevelType w:val="hybridMultilevel"/>
     <w:tmpl w:val="CB3C421E"/>
@@ -7357,7 +7860,7 @@
       </w:pPr>
     </w:lvl>
   </w:abstractNum>
-  <w:abstractNum w:abstractNumId="16" w15:restartNumberingAfterBreak="0">
+  <w:abstractNum w:abstractNumId="17" w15:restartNumberingAfterBreak="0">
     <w:nsid w:val="78B875B5"/>
     <w:multiLevelType w:val="hybridMultilevel"/>
     <w:tmpl w:val="6FD4A490"/>
@@ -7468,7 +7971,7 @@
     <w:abstractNumId w:val="3"/>
   </w:num>
   <w:num w:numId="8" w16cid:durableId="1671761898">
-    <w:abstractNumId w:val="12"/>
+    <w:abstractNumId w:val="13"/>
   </w:num>
   <w:num w:numId="9" w16cid:durableId="44839011">
     <w:abstractNumId w:val="7"/>
@@ -7480,22 +7983,25 @@
     <w:abstractNumId w:val="6"/>
   </w:num>
   <w:num w:numId="12" w16cid:durableId="492792185">
+    <w:abstractNumId w:val="15"/>
+  </w:num>
+  <w:num w:numId="13" w16cid:durableId="1437484924">
     <w:abstractNumId w:val="14"/>
   </w:num>
-  <w:num w:numId="13" w16cid:durableId="1437484924">
-    <w:abstractNumId w:val="13"/>
-  </w:num>
   <w:num w:numId="14" w16cid:durableId="1913810989">
-    <w:abstractNumId w:val="16"/>
+    <w:abstractNumId w:val="17"/>
   </w:num>
   <w:num w:numId="15" w16cid:durableId="1212763603">
-    <w:abstractNumId w:val="15"/>
+    <w:abstractNumId w:val="16"/>
   </w:num>
   <w:num w:numId="16" w16cid:durableId="943421162">
     <w:abstractNumId w:val="1"/>
   </w:num>
   <w:num w:numId="17" w16cid:durableId="718089019">
     <w:abstractNumId w:val="8"/>
+  </w:num>
+  <w:num w:numId="18" w16cid:durableId="1302464921">
+    <w:abstractNumId w:val="12"/>
   </w:num>
 </w:numbering>
 </file>
@@ -8103,6 +8609,7 @@
   <w:style w:type="character" w:default="1" w:styleId="DefaultParagraphFont">
     <w:name w:val="Default Paragraph Font"/>
     <w:uiPriority w:val="1"/>
+    <w:semiHidden/>
     <w:unhideWhenUsed/>
   </w:style>
   <w:style w:type="table" w:default="1" w:styleId="TableNormal">

</xml_diff>

<commit_message>
Angular App and Backend Connection
Angular App and Backend Connection
</commit_message>
<xml_diff>
--- a/notes/SpringBoot.docx
+++ b/notes/SpringBoot.docx
@@ -6261,6 +6261,669 @@
           <w:szCs w:val="28"/>
         </w:rPr>
         <w:t>Using Native Query (SQL query)</w:t>
+      </w:r>
+    </w:p>
+    <w:p>
+      <w:pPr>
+        <w:pStyle w:val="NoSpacing"/>
+        <w:rPr>
+          <w:sz w:val="28"/>
+          <w:szCs w:val="28"/>
+        </w:rPr>
+      </w:pPr>
+    </w:p>
+    <w:p>
+      <w:pPr>
+        <w:pStyle w:val="NoSpacing"/>
+        <w:rPr>
+          <w:sz w:val="28"/>
+          <w:szCs w:val="28"/>
+        </w:rPr>
+      </w:pPr>
+    </w:p>
+    <w:p>
+      <w:pPr>
+        <w:pStyle w:val="NoSpacing"/>
+        <w:rPr>
+          <w:sz w:val="28"/>
+          <w:szCs w:val="28"/>
+        </w:rPr>
+      </w:pPr>
+    </w:p>
+    <w:p>
+      <w:pPr>
+        <w:rPr>
+          <w:sz w:val="28"/>
+          <w:szCs w:val="28"/>
+        </w:rPr>
+      </w:pPr>
+      <w:r>
+        <w:rPr>
+          <w:sz w:val="28"/>
+          <w:szCs w:val="28"/>
+        </w:rPr>
+        <w:br w:type="page"/>
+      </w:r>
+    </w:p>
+    <w:p>
+      <w:pPr>
+        <w:pStyle w:val="NoSpacing"/>
+        <w:rPr>
+          <w:sz w:val="28"/>
+          <w:szCs w:val="28"/>
+        </w:rPr>
+      </w:pPr>
+      <w:r>
+        <w:rPr>
+          <w:b/>
+          <w:bCs/>
+          <w:sz w:val="28"/>
+          <w:szCs w:val="28"/>
+        </w:rPr>
+        <w:lastRenderedPageBreak/>
+        <w:t>Prompt To generate Angular Application</w:t>
+      </w:r>
+      <w:r>
+        <w:rPr>
+          <w:sz w:val="28"/>
+          <w:szCs w:val="28"/>
+        </w:rPr>
+        <w:br/>
+      </w:r>
+      <w:r>
+        <w:rPr>
+          <w:sz w:val="28"/>
+          <w:szCs w:val="28"/>
+        </w:rPr>
+        <w:t xml:space="preserve">Create </w:t>
+      </w:r>
+      <w:proofErr w:type="spellStart"/>
+      <w:proofErr w:type="gramStart"/>
+      <w:r>
+        <w:rPr>
+          <w:sz w:val="28"/>
+          <w:szCs w:val="28"/>
+        </w:rPr>
+        <w:t>a</w:t>
+      </w:r>
+      <w:proofErr w:type="spellEnd"/>
+      <w:proofErr w:type="gramEnd"/>
+      <w:r>
+        <w:rPr>
+          <w:sz w:val="28"/>
+          <w:szCs w:val="28"/>
+        </w:rPr>
+        <w:t xml:space="preserve"> angular application to manage a user task.</w:t>
+      </w:r>
+    </w:p>
+    <w:p>
+      <w:pPr>
+        <w:pStyle w:val="NoSpacing"/>
+        <w:rPr>
+          <w:sz w:val="28"/>
+          <w:szCs w:val="28"/>
+        </w:rPr>
+      </w:pPr>
+      <w:r>
+        <w:rPr>
+          <w:sz w:val="28"/>
+          <w:szCs w:val="28"/>
+        </w:rPr>
+        <w:t>Where User can perform the following operations using API</w:t>
+      </w:r>
+    </w:p>
+    <w:p>
+      <w:pPr>
+        <w:pStyle w:val="NoSpacing"/>
+        <w:rPr>
+          <w:sz w:val="28"/>
+          <w:szCs w:val="28"/>
+        </w:rPr>
+      </w:pPr>
+      <w:r>
+        <w:rPr>
+          <w:sz w:val="28"/>
+          <w:szCs w:val="28"/>
+        </w:rPr>
+        <w:t>1. User can create a task</w:t>
+      </w:r>
+    </w:p>
+    <w:p>
+      <w:pPr>
+        <w:pStyle w:val="NoSpacing"/>
+        <w:rPr>
+          <w:sz w:val="28"/>
+          <w:szCs w:val="28"/>
+        </w:rPr>
+      </w:pPr>
+      <w:r>
+        <w:rPr>
+          <w:sz w:val="28"/>
+          <w:szCs w:val="28"/>
+        </w:rPr>
+        <w:t>2. Update can update the task details</w:t>
+      </w:r>
+    </w:p>
+    <w:p>
+      <w:pPr>
+        <w:pStyle w:val="NoSpacing"/>
+        <w:rPr>
+          <w:sz w:val="28"/>
+          <w:szCs w:val="28"/>
+        </w:rPr>
+      </w:pPr>
+      <w:r>
+        <w:rPr>
+          <w:sz w:val="28"/>
+          <w:szCs w:val="28"/>
+        </w:rPr>
+        <w:t xml:space="preserve">3. User can get all the list of </w:t>
+      </w:r>
+      <w:proofErr w:type="gramStart"/>
+      <w:r>
+        <w:rPr>
+          <w:sz w:val="28"/>
+          <w:szCs w:val="28"/>
+        </w:rPr>
+        <w:t>task</w:t>
+      </w:r>
+      <w:proofErr w:type="gramEnd"/>
+    </w:p>
+    <w:p>
+      <w:pPr>
+        <w:pStyle w:val="NoSpacing"/>
+        <w:rPr>
+          <w:sz w:val="28"/>
+          <w:szCs w:val="28"/>
+        </w:rPr>
+      </w:pPr>
+      <w:r>
+        <w:rPr>
+          <w:sz w:val="28"/>
+          <w:szCs w:val="28"/>
+        </w:rPr>
+        <w:t>4. user Can delete a specific task by task id.</w:t>
+      </w:r>
+    </w:p>
+    <w:p>
+      <w:pPr>
+        <w:pStyle w:val="NoSpacing"/>
+        <w:rPr>
+          <w:sz w:val="28"/>
+          <w:szCs w:val="28"/>
+        </w:rPr>
+      </w:pPr>
+    </w:p>
+    <w:p>
+      <w:pPr>
+        <w:pStyle w:val="NoSpacing"/>
+        <w:rPr>
+          <w:sz w:val="28"/>
+          <w:szCs w:val="28"/>
+        </w:rPr>
+      </w:pPr>
+      <w:r>
+        <w:rPr>
+          <w:sz w:val="28"/>
+          <w:szCs w:val="28"/>
+        </w:rPr>
+        <w:t>Task Details are</w:t>
+      </w:r>
+    </w:p>
+    <w:p>
+      <w:pPr>
+        <w:pStyle w:val="NoSpacing"/>
+        <w:rPr>
+          <w:sz w:val="28"/>
+          <w:szCs w:val="28"/>
+        </w:rPr>
+      </w:pPr>
+      <w:proofErr w:type="spellStart"/>
+      <w:r>
+        <w:rPr>
+          <w:sz w:val="28"/>
+          <w:szCs w:val="28"/>
+        </w:rPr>
+        <w:t>taskId</w:t>
+      </w:r>
+      <w:proofErr w:type="spellEnd"/>
+      <w:r>
+        <w:rPr>
+          <w:sz w:val="28"/>
+          <w:szCs w:val="28"/>
+        </w:rPr>
+        <w:t xml:space="preserve"> primary key and auto increment</w:t>
+      </w:r>
+    </w:p>
+    <w:p>
+      <w:pPr>
+        <w:pStyle w:val="NoSpacing"/>
+        <w:rPr>
+          <w:sz w:val="28"/>
+          <w:szCs w:val="28"/>
+        </w:rPr>
+      </w:pPr>
+      <w:proofErr w:type="spellStart"/>
+      <w:r>
+        <w:rPr>
+          <w:sz w:val="28"/>
+          <w:szCs w:val="28"/>
+        </w:rPr>
+        <w:t>taskTitle</w:t>
+      </w:r>
+      <w:proofErr w:type="spellEnd"/>
+      <w:r>
+        <w:rPr>
+          <w:sz w:val="28"/>
+          <w:szCs w:val="28"/>
+        </w:rPr>
+        <w:t xml:space="preserve">, </w:t>
+      </w:r>
+      <w:proofErr w:type="spellStart"/>
+      <w:r>
+        <w:rPr>
+          <w:sz w:val="28"/>
+          <w:szCs w:val="28"/>
+        </w:rPr>
+        <w:t>taskDesc</w:t>
+      </w:r>
+      <w:proofErr w:type="spellEnd"/>
+      <w:r>
+        <w:rPr>
+          <w:sz w:val="28"/>
+          <w:szCs w:val="28"/>
+        </w:rPr>
+        <w:t xml:space="preserve">, </w:t>
+      </w:r>
+      <w:proofErr w:type="spellStart"/>
+      <w:r>
+        <w:rPr>
+          <w:sz w:val="28"/>
+          <w:szCs w:val="28"/>
+        </w:rPr>
+        <w:t>taskStatus</w:t>
+      </w:r>
+      <w:proofErr w:type="spellEnd"/>
+      <w:r>
+        <w:rPr>
+          <w:sz w:val="28"/>
+          <w:szCs w:val="28"/>
+        </w:rPr>
+        <w:t xml:space="preserve"> will be </w:t>
+      </w:r>
+      <w:proofErr w:type="spellStart"/>
+      <w:proofErr w:type="gramStart"/>
+      <w:r>
+        <w:rPr>
+          <w:sz w:val="28"/>
+          <w:szCs w:val="28"/>
+        </w:rPr>
+        <w:t>open,Inprogress</w:t>
+      </w:r>
+      <w:proofErr w:type="spellEnd"/>
+      <w:proofErr w:type="gramEnd"/>
+      <w:r>
+        <w:rPr>
+          <w:sz w:val="28"/>
+          <w:szCs w:val="28"/>
+        </w:rPr>
+        <w:t xml:space="preserve">, Completed, </w:t>
+      </w:r>
+      <w:proofErr w:type="spellStart"/>
+      <w:r>
+        <w:rPr>
+          <w:sz w:val="28"/>
+          <w:szCs w:val="28"/>
+        </w:rPr>
+        <w:t>scheduledDate</w:t>
+      </w:r>
+      <w:proofErr w:type="spellEnd"/>
+      <w:r>
+        <w:rPr>
+          <w:sz w:val="28"/>
+          <w:szCs w:val="28"/>
+        </w:rPr>
+        <w:t xml:space="preserve">, </w:t>
+      </w:r>
+      <w:proofErr w:type="spellStart"/>
+      <w:r>
+        <w:rPr>
+          <w:sz w:val="28"/>
+          <w:szCs w:val="28"/>
+        </w:rPr>
+        <w:t>createdDt</w:t>
+      </w:r>
+      <w:proofErr w:type="spellEnd"/>
+      <w:r>
+        <w:rPr>
+          <w:sz w:val="28"/>
+          <w:szCs w:val="28"/>
+        </w:rPr>
+        <w:t xml:space="preserve">, </w:t>
+      </w:r>
+      <w:proofErr w:type="spellStart"/>
+      <w:r>
+        <w:rPr>
+          <w:sz w:val="28"/>
+          <w:szCs w:val="28"/>
+        </w:rPr>
+        <w:t>updatedDt</w:t>
+      </w:r>
+      <w:proofErr w:type="spellEnd"/>
+    </w:p>
+    <w:p>
+      <w:pPr>
+        <w:pStyle w:val="NoSpacing"/>
+        <w:rPr>
+          <w:sz w:val="28"/>
+          <w:szCs w:val="28"/>
+        </w:rPr>
+      </w:pPr>
+    </w:p>
+    <w:p>
+      <w:pPr>
+        <w:pStyle w:val="NoSpacing"/>
+        <w:rPr>
+          <w:sz w:val="28"/>
+          <w:szCs w:val="28"/>
+        </w:rPr>
+      </w:pPr>
+      <w:r>
+        <w:rPr>
+          <w:sz w:val="28"/>
+          <w:szCs w:val="28"/>
+        </w:rPr>
+        <w:t>I am using following Angular version on my system</w:t>
+      </w:r>
+    </w:p>
+    <w:p>
+      <w:pPr>
+        <w:pStyle w:val="NoSpacing"/>
+        <w:rPr>
+          <w:sz w:val="28"/>
+          <w:szCs w:val="28"/>
+        </w:rPr>
+      </w:pPr>
+      <w:r>
+        <w:rPr>
+          <w:sz w:val="28"/>
+          <w:szCs w:val="28"/>
+        </w:rPr>
+        <w:t>Angular CLI: 12.2.1</w:t>
+      </w:r>
+    </w:p>
+    <w:p>
+      <w:pPr>
+        <w:pStyle w:val="NoSpacing"/>
+        <w:rPr>
+          <w:sz w:val="28"/>
+          <w:szCs w:val="28"/>
+        </w:rPr>
+      </w:pPr>
+      <w:r>
+        <w:rPr>
+          <w:sz w:val="28"/>
+          <w:szCs w:val="28"/>
+        </w:rPr>
+        <w:t>Node: 24.12.0 (Unsupported)</w:t>
+      </w:r>
+    </w:p>
+    <w:p>
+      <w:pPr>
+        <w:pStyle w:val="NoSpacing"/>
+        <w:rPr>
+          <w:sz w:val="28"/>
+          <w:szCs w:val="28"/>
+        </w:rPr>
+      </w:pPr>
+      <w:r>
+        <w:rPr>
+          <w:sz w:val="28"/>
+          <w:szCs w:val="28"/>
+        </w:rPr>
+        <w:t xml:space="preserve">Package Manager: </w:t>
+      </w:r>
+      <w:proofErr w:type="spellStart"/>
+      <w:r>
+        <w:rPr>
+          <w:sz w:val="28"/>
+          <w:szCs w:val="28"/>
+        </w:rPr>
+        <w:t>npm</w:t>
+      </w:r>
+      <w:proofErr w:type="spellEnd"/>
+      <w:r>
+        <w:rPr>
+          <w:sz w:val="28"/>
+          <w:szCs w:val="28"/>
+        </w:rPr>
+        <w:t xml:space="preserve"> 11.6.2</w:t>
+      </w:r>
+    </w:p>
+    <w:p>
+      <w:pPr>
+        <w:pStyle w:val="NoSpacing"/>
+        <w:rPr>
+          <w:sz w:val="28"/>
+          <w:szCs w:val="28"/>
+        </w:rPr>
+      </w:pPr>
+    </w:p>
+    <w:p>
+      <w:pPr>
+        <w:pStyle w:val="NoSpacing"/>
+        <w:rPr>
+          <w:sz w:val="28"/>
+          <w:szCs w:val="28"/>
+        </w:rPr>
+      </w:pPr>
+      <w:r>
+        <w:rPr>
+          <w:sz w:val="28"/>
+          <w:szCs w:val="28"/>
+        </w:rPr>
+        <w:t xml:space="preserve">I have already created a spring Boot backend application with the </w:t>
+      </w:r>
+      <w:proofErr w:type="spellStart"/>
+      <w:r>
+        <w:rPr>
+          <w:sz w:val="28"/>
+          <w:szCs w:val="28"/>
+        </w:rPr>
+        <w:t>dollowing</w:t>
+      </w:r>
+      <w:proofErr w:type="spellEnd"/>
+      <w:r>
+        <w:rPr>
+          <w:sz w:val="28"/>
+          <w:szCs w:val="28"/>
+        </w:rPr>
+        <w:t xml:space="preserve"> end point</w:t>
+      </w:r>
+    </w:p>
+    <w:p>
+      <w:pPr>
+        <w:pStyle w:val="NoSpacing"/>
+        <w:rPr>
+          <w:sz w:val="28"/>
+          <w:szCs w:val="28"/>
+        </w:rPr>
+      </w:pPr>
+      <w:r>
+        <w:rPr>
+          <w:sz w:val="28"/>
+          <w:szCs w:val="28"/>
+        </w:rPr>
+        <w:t>Base URL: http://localhost:8080/</w:t>
+      </w:r>
+    </w:p>
+    <w:p>
+      <w:pPr>
+        <w:pStyle w:val="NoSpacing"/>
+        <w:rPr>
+          <w:sz w:val="28"/>
+          <w:szCs w:val="28"/>
+        </w:rPr>
+      </w:pPr>
+      <w:r>
+        <w:rPr>
+          <w:sz w:val="28"/>
+          <w:szCs w:val="28"/>
+        </w:rPr>
+        <w:t>Endpoint:</w:t>
+      </w:r>
+    </w:p>
+    <w:p>
+      <w:pPr>
+        <w:pStyle w:val="NoSpacing"/>
+        <w:rPr>
+          <w:sz w:val="28"/>
+          <w:szCs w:val="28"/>
+        </w:rPr>
+      </w:pPr>
+      <w:r>
+        <w:rPr>
+          <w:sz w:val="28"/>
+          <w:szCs w:val="28"/>
+        </w:rPr>
+        <w:t>/</w:t>
+      </w:r>
+      <w:proofErr w:type="gramStart"/>
+      <w:r>
+        <w:rPr>
+          <w:sz w:val="28"/>
+          <w:szCs w:val="28"/>
+        </w:rPr>
+        <w:t>save</w:t>
+      </w:r>
+      <w:proofErr w:type="gramEnd"/>
+      <w:r>
+        <w:rPr>
+          <w:sz w:val="28"/>
+          <w:szCs w:val="28"/>
+        </w:rPr>
+        <w:t>-task to create a task</w:t>
+      </w:r>
+    </w:p>
+    <w:p>
+      <w:pPr>
+        <w:pStyle w:val="NoSpacing"/>
+        <w:rPr>
+          <w:sz w:val="28"/>
+          <w:szCs w:val="28"/>
+        </w:rPr>
+      </w:pPr>
+      <w:r>
+        <w:rPr>
+          <w:sz w:val="28"/>
+          <w:szCs w:val="28"/>
+        </w:rPr>
+        <w:t>/</w:t>
+      </w:r>
+      <w:proofErr w:type="gramStart"/>
+      <w:r>
+        <w:rPr>
+          <w:sz w:val="28"/>
+          <w:szCs w:val="28"/>
+        </w:rPr>
+        <w:t>update</w:t>
+      </w:r>
+      <w:proofErr w:type="gramEnd"/>
+      <w:r>
+        <w:rPr>
+          <w:sz w:val="28"/>
+          <w:szCs w:val="28"/>
+        </w:rPr>
+        <w:t xml:space="preserve">-task to Update task </w:t>
+      </w:r>
+    </w:p>
+    <w:p>
+      <w:pPr>
+        <w:pStyle w:val="NoSpacing"/>
+        <w:rPr>
+          <w:sz w:val="28"/>
+          <w:szCs w:val="28"/>
+        </w:rPr>
+      </w:pPr>
+      <w:r>
+        <w:rPr>
+          <w:sz w:val="28"/>
+          <w:szCs w:val="28"/>
+        </w:rPr>
+        <w:t>/</w:t>
+      </w:r>
+      <w:proofErr w:type="gramStart"/>
+      <w:r>
+        <w:rPr>
+          <w:sz w:val="28"/>
+          <w:szCs w:val="28"/>
+        </w:rPr>
+        <w:t>get</w:t>
+      </w:r>
+      <w:proofErr w:type="gramEnd"/>
+      <w:r>
+        <w:rPr>
+          <w:sz w:val="28"/>
+          <w:szCs w:val="28"/>
+        </w:rPr>
+        <w:t xml:space="preserve">-all-task to get </w:t>
+      </w:r>
+      <w:proofErr w:type="spellStart"/>
+      <w:r>
+        <w:rPr>
+          <w:sz w:val="28"/>
+          <w:szCs w:val="28"/>
+        </w:rPr>
+        <w:t>llist</w:t>
+      </w:r>
+      <w:proofErr w:type="spellEnd"/>
+      <w:r>
+        <w:rPr>
+          <w:sz w:val="28"/>
+          <w:szCs w:val="28"/>
+        </w:rPr>
+        <w:t xml:space="preserve"> of task</w:t>
+      </w:r>
+    </w:p>
+    <w:p>
+      <w:pPr>
+        <w:pStyle w:val="NoSpacing"/>
+        <w:rPr>
+          <w:sz w:val="28"/>
+          <w:szCs w:val="28"/>
+        </w:rPr>
+      </w:pPr>
+      <w:r>
+        <w:rPr>
+          <w:sz w:val="28"/>
+          <w:szCs w:val="28"/>
+        </w:rPr>
+        <w:t>/</w:t>
+      </w:r>
+      <w:proofErr w:type="spellStart"/>
+      <w:proofErr w:type="gramStart"/>
+      <w:r>
+        <w:rPr>
+          <w:sz w:val="28"/>
+          <w:szCs w:val="28"/>
+        </w:rPr>
+        <w:t>delete</w:t>
+      </w:r>
+      <w:proofErr w:type="gramEnd"/>
+      <w:r>
+        <w:rPr>
+          <w:sz w:val="28"/>
+          <w:szCs w:val="28"/>
+        </w:rPr>
+        <w:t>-task?id</w:t>
+      </w:r>
+      <w:proofErr w:type="spellEnd"/>
+      <w:r>
+        <w:rPr>
+          <w:sz w:val="28"/>
+          <w:szCs w:val="28"/>
+        </w:rPr>
+        <w:t>=1 to delete the task by id</w:t>
       </w:r>
     </w:p>
     <w:sectPr>

</xml_diff>

<commit_message>
Spring Boot JAP Relational Mapping
Spring Boot JAP Relational Mapping
</commit_message>
<xml_diff>
--- a/notes/SpringBoot.docx
+++ b/notes/SpringBoot.docx
@@ -26,12 +26,14 @@
           <w:numId w:val="1"/>
         </w:numPr>
       </w:pPr>
+      <w:proofErr w:type="spellStart"/>
       <w:r>
         <w:t>Spring</w:t>
       </w:r>
       <w:r>
         <w:t>Boot</w:t>
       </w:r>
+      <w:proofErr w:type="spellEnd"/>
       <w:r>
         <w:t xml:space="preserve"> Introduction</w:t>
       </w:r>
@@ -84,8 +86,13 @@
         </w:numPr>
       </w:pPr>
       <w:r>
-        <w:t>Spring Boot configuration using .properties</w:t>
-      </w:r>
+        <w:t xml:space="preserve">Spring Boot configuration </w:t>
+      </w:r>
+      <w:proofErr w:type="gramStart"/>
+      <w:r>
+        <w:t>using .properties</w:t>
+      </w:r>
+      <w:proofErr w:type="gramEnd"/>
     </w:p>
     <w:p>
       <w:pPr>
@@ -151,9 +158,11 @@
       <w:r>
         <w:t xml:space="preserve">DI - </w:t>
       </w:r>
+      <w:proofErr w:type="spellStart"/>
       <w:r>
         <w:t>Autowiring</w:t>
       </w:r>
+      <w:proofErr w:type="spellEnd"/>
       <w:r>
         <w:t>)</w:t>
       </w:r>
@@ -252,7 +261,15 @@
         </w:numPr>
       </w:pPr>
       <w:r>
-        <w:t>Spring Boot database connection using jdbc in service and</w:t>
+        <w:t xml:space="preserve">Spring Boot database connection using </w:t>
+      </w:r>
+      <w:proofErr w:type="spellStart"/>
+      <w:r>
+        <w:t>jdbc</w:t>
+      </w:r>
+      <w:proofErr w:type="spellEnd"/>
+      <w:r>
+        <w:t xml:space="preserve"> in service and</w:t>
       </w:r>
       <w:r>
         <w:t xml:space="preserve"> </w:t>
@@ -377,7 +394,31 @@
         <w:t xml:space="preserve"> </w:t>
       </w:r>
       <w:r>
-        <w:t>(OneToOne, OneToMany, ManyToOne)</w:t>
+        <w:t>(</w:t>
+      </w:r>
+      <w:proofErr w:type="spellStart"/>
+      <w:r>
+        <w:t>OneToOne</w:t>
+      </w:r>
+      <w:proofErr w:type="spellEnd"/>
+      <w:r>
+        <w:t xml:space="preserve">, </w:t>
+      </w:r>
+      <w:proofErr w:type="spellStart"/>
+      <w:r>
+        <w:t>OneToMany</w:t>
+      </w:r>
+      <w:proofErr w:type="spellEnd"/>
+      <w:r>
+        <w:t xml:space="preserve">, </w:t>
+      </w:r>
+      <w:proofErr w:type="spellStart"/>
+      <w:r>
+        <w:t>ManyToOne</w:t>
+      </w:r>
+      <w:proofErr w:type="spellEnd"/>
+      <w:r>
+        <w:t>)</w:t>
       </w:r>
     </w:p>
     <w:p>
@@ -428,7 +469,15 @@
         <w:t>Spring IOC</w:t>
       </w:r>
       <w:r>
-        <w:t xml:space="preserve"> (Inverse Of Control)</w:t>
+        <w:t xml:space="preserve"> (Inverse </w:t>
+      </w:r>
+      <w:proofErr w:type="gramStart"/>
+      <w:r>
+        <w:t>Of</w:t>
+      </w:r>
+      <w:proofErr w:type="gramEnd"/>
+      <w:r>
+        <w:t xml:space="preserve"> Control)</w:t>
       </w:r>
     </w:p>
     <w:p>
@@ -689,7 +738,15 @@
         </w:numPr>
       </w:pPr>
       <w:r>
-        <w:t>Spring boot make dependency management easy by using their starter project.</w:t>
+        <w:t xml:space="preserve">Spring boot </w:t>
+      </w:r>
+      <w:proofErr w:type="gramStart"/>
+      <w:r>
+        <w:t>make</w:t>
+      </w:r>
+      <w:proofErr w:type="gramEnd"/>
+      <w:r>
+        <w:t xml:space="preserve"> dependency management easy by using their starter project.</w:t>
       </w:r>
       <w:r>
         <w:t xml:space="preserve"> This will help you to manage all the required dependencies using single starter project dependency.</w:t>
@@ -707,7 +764,15 @@
         <w:t>Spring Boot Provides auto-configuration which help to provide module configuration internally.</w:t>
       </w:r>
       <w:r>
-        <w:t xml:space="preserve"> You can customized it later as per the requirement.</w:t>
+        <w:t xml:space="preserve"> You can </w:t>
+      </w:r>
+      <w:proofErr w:type="gramStart"/>
+      <w:r>
+        <w:t>customized</w:t>
+      </w:r>
+      <w:proofErr w:type="gramEnd"/>
+      <w:r>
+        <w:t xml:space="preserve"> it later as per the requirement.</w:t>
       </w:r>
     </w:p>
     <w:p>
@@ -809,7 +874,15 @@
         <w:ind w:left="720"/>
       </w:pPr>
       <w:r>
-        <w:t>There are multiple was to create Spring Boot application.</w:t>
+        <w:t xml:space="preserve">There </w:t>
+      </w:r>
+      <w:proofErr w:type="gramStart"/>
+      <w:r>
+        <w:t>are</w:t>
+      </w:r>
+      <w:proofErr w:type="gramEnd"/>
+      <w:r>
+        <w:t xml:space="preserve"> multiple was to create Spring Boot application.</w:t>
       </w:r>
     </w:p>
     <w:p>
@@ -1062,7 +1135,15 @@
         </w:numPr>
       </w:pPr>
       <w:r>
-        <w:t>By Default spring scan all the bean classes within a package and sub-package where main class is present.</w:t>
+        <w:t xml:space="preserve">By </w:t>
+      </w:r>
+      <w:proofErr w:type="gramStart"/>
+      <w:r>
+        <w:t>Default</w:t>
+      </w:r>
+      <w:proofErr w:type="gramEnd"/>
+      <w:r>
+        <w:t xml:space="preserve"> spring scan all the bean classes within a package and sub-package where main class is present.</w:t>
       </w:r>
     </w:p>
     <w:p>
@@ -1082,13 +1163,21 @@
       </w:r>
       <w:r>
         <w:br/>
-        <w:t>@ComponentSca</w:t>
+        <w:t>@</w:t>
+      </w:r>
+      <w:proofErr w:type="gramStart"/>
+      <w:r>
+        <w:t>ComponentSca</w:t>
       </w:r>
       <w:r>
         <w:t>n</w:t>
       </w:r>
       <w:r>
-        <w:t>(basepackages = {“Package1”,</w:t>
+        <w:t>(</w:t>
+      </w:r>
+      <w:proofErr w:type="gramEnd"/>
+      <w:r>
+        <w:t>basepackages = {“Package1”,</w:t>
       </w:r>
       <w:r>
         <w:t xml:space="preserve"> </w:t>
@@ -1115,7 +1204,17 @@
         <w:ind w:left="1440"/>
       </w:pPr>
       <w:r>
-        <w:t>In this case you can create a object of the java class programmatically and handover the object which you created manually to the spring.</w:t>
+        <w:t xml:space="preserve">In this case you can create </w:t>
+      </w:r>
+      <w:proofErr w:type="spellStart"/>
+      <w:proofErr w:type="gramStart"/>
+      <w:r>
+        <w:t>a</w:t>
+      </w:r>
+      <w:proofErr w:type="spellEnd"/>
+      <w:proofErr w:type="gramEnd"/>
+      <w:r>
+        <w:t xml:space="preserve"> object of the java class programmatically and handover the object which you created manually to the spring.</w:t>
       </w:r>
     </w:p>
     <w:p>
@@ -1145,7 +1244,15 @@
         </w:numPr>
       </w:pPr>
       <w:r>
-        <w:t>Containers are use to store the objects.</w:t>
+        <w:t xml:space="preserve">Containers are </w:t>
+      </w:r>
+      <w:proofErr w:type="spellStart"/>
+      <w:r>
+        <w:t>use</w:t>
+      </w:r>
+      <w:proofErr w:type="spellEnd"/>
+      <w:r>
+        <w:t xml:space="preserve"> to store the objects.</w:t>
       </w:r>
     </w:p>
     <w:p>
@@ -1157,8 +1264,13 @@
         </w:numPr>
       </w:pPr>
       <w:r>
-        <w:t>Spring contains 2 types of container</w:t>
-      </w:r>
+        <w:t xml:space="preserve">Spring contains 2 types of </w:t>
+      </w:r>
+      <w:proofErr w:type="gramStart"/>
+      <w:r>
+        <w:t>container</w:t>
+      </w:r>
+      <w:proofErr w:type="gramEnd"/>
     </w:p>
     <w:p>
       <w:pPr>
@@ -1168,6 +1280,7 @@
           <w:numId w:val="8"/>
         </w:numPr>
       </w:pPr>
+      <w:proofErr w:type="spellStart"/>
       <w:r>
         <w:rPr>
           <w:b/>
@@ -1175,6 +1288,7 @@
         </w:rPr>
         <w:t>ApplicationContext</w:t>
       </w:r>
+      <w:proofErr w:type="spellEnd"/>
       <w:r>
         <w:t>.</w:t>
       </w:r>
@@ -1188,7 +1302,15 @@
         </w:numPr>
       </w:pPr>
       <w:r>
-        <w:t>This container can be use for we</w:t>
+        <w:t xml:space="preserve">This container can be </w:t>
+      </w:r>
+      <w:proofErr w:type="spellStart"/>
+      <w:r>
+        <w:t>use</w:t>
+      </w:r>
+      <w:proofErr w:type="spellEnd"/>
+      <w:r>
+        <w:t xml:space="preserve"> for we</w:t>
       </w:r>
       <w:r>
         <w:t>b</w:t>
@@ -1217,9 +1339,11 @@
           <w:numId w:val="8"/>
         </w:numPr>
       </w:pPr>
+      <w:proofErr w:type="spellStart"/>
       <w:r>
         <w:t>BeanFactory</w:t>
       </w:r>
+      <w:proofErr w:type="spellEnd"/>
       <w:r>
         <w:t xml:space="preserve">  </w:t>
       </w:r>
@@ -1233,7 +1357,15 @@
         </w:numPr>
       </w:pPr>
       <w:r>
-        <w:t>This container can be use for a small application such as desktop application.</w:t>
+        <w:t xml:space="preserve">This container can be </w:t>
+      </w:r>
+      <w:proofErr w:type="spellStart"/>
+      <w:r>
+        <w:t>use</w:t>
+      </w:r>
+      <w:proofErr w:type="spellEnd"/>
+      <w:r>
+        <w:t xml:space="preserve"> for a small application such as desktop application.</w:t>
       </w:r>
     </w:p>
     <w:p>
@@ -1257,7 +1389,15 @@
         </w:numPr>
       </w:pPr>
       <w:r>
-        <w:t>These containers are use to manage the lifecycle of objects.</w:t>
+        <w:t xml:space="preserve">These containers are </w:t>
+      </w:r>
+      <w:proofErr w:type="spellStart"/>
+      <w:r>
+        <w:t>use</w:t>
+      </w:r>
+      <w:proofErr w:type="spellEnd"/>
+      <w:r>
+        <w:t xml:space="preserve"> to manage the lifecycle of objects.</w:t>
       </w:r>
     </w:p>
     <w:p>
@@ -1269,7 +1409,15 @@
         </w:numPr>
       </w:pPr>
       <w:r>
-        <w:t>If there is more than one object of the same class available inside container. In that case you needs to specify the name of object while fetching it from the container.</w:t>
+        <w:t xml:space="preserve">If there is more than one object of the same class available inside container. In that case you </w:t>
+      </w:r>
+      <w:proofErr w:type="gramStart"/>
+      <w:r>
+        <w:t>needs</w:t>
+      </w:r>
+      <w:proofErr w:type="gramEnd"/>
+      <w:r>
+        <w:t xml:space="preserve"> to specify the name of object while fetching it from the container.</w:t>
       </w:r>
     </w:p>
     <w:p>
@@ -1284,7 +1432,17 @@
         <w:t>You can get the name of the object by defining it explicitly using name attribute of the @Bean annotation</w:t>
       </w:r>
       <w:r>
-        <w:t xml:space="preserve"> or you can use the method name as a object name.</w:t>
+        <w:t xml:space="preserve"> or you can use the method name as </w:t>
+      </w:r>
+      <w:proofErr w:type="spellStart"/>
+      <w:proofErr w:type="gramStart"/>
+      <w:r>
+        <w:t>a</w:t>
+      </w:r>
+      <w:proofErr w:type="spellEnd"/>
+      <w:proofErr w:type="gramEnd"/>
+      <w:r>
+        <w:t xml:space="preserve"> object name.</w:t>
       </w:r>
       <w:r>
         <w:br/>
@@ -1467,7 +1625,15 @@
       </w:r>
       <w:r>
         <w:tab/>
-        <w:t xml:space="preserve">This annotation is to enable the component scan in the specified package by default it scan into the package and sub-package where main method is present. </w:t>
+        <w:t xml:space="preserve">This annotation is to enable the component scan in the specified package by default it </w:t>
+      </w:r>
+      <w:proofErr w:type="gramStart"/>
+      <w:r>
+        <w:t>scan</w:t>
+      </w:r>
+      <w:proofErr w:type="gramEnd"/>
+      <w:r>
+        <w:t xml:space="preserve"> into the package and sub-package where main method is present. </w:t>
       </w:r>
     </w:p>
     <w:p>
@@ -1579,7 +1745,17 @@
         </w:numPr>
       </w:pPr>
       <w:r>
-        <w:t>Qualifier annotation must be use with @Autowaired annotation it cant be use alone.</w:t>
+        <w:t xml:space="preserve">Qualifier annotation must be use with @Autowaired annotation it </w:t>
+      </w:r>
+      <w:proofErr w:type="spellStart"/>
+      <w:proofErr w:type="gramStart"/>
+      <w:r>
+        <w:t>cant</w:t>
+      </w:r>
+      <w:proofErr w:type="spellEnd"/>
+      <w:proofErr w:type="gramEnd"/>
+      <w:r>
+        <w:t xml:space="preserve"> be use alone.</w:t>
       </w:r>
     </w:p>
     <w:p>
@@ -1870,8 +2046,13 @@
       </w:pPr>
       <w:r>
         <w:lastRenderedPageBreak/>
-        <w:t>In this case separate object of the class will be created for every HttpSession</w:t>
-      </w:r>
+        <w:t xml:space="preserve">In this case separate object of the class will be created for every </w:t>
+      </w:r>
+      <w:proofErr w:type="spellStart"/>
+      <w:r>
+        <w:t>HttpSession</w:t>
+      </w:r>
+      <w:proofErr w:type="spellEnd"/>
     </w:p>
     <w:p>
       <w:pPr>
@@ -1920,6 +2101,7 @@
           <w:numId w:val="12"/>
         </w:numPr>
       </w:pPr>
+      <w:proofErr w:type="spellStart"/>
       <w:r>
         <w:t>W</w:t>
       </w:r>
@@ -1932,6 +2114,7 @@
       <w:r>
         <w:t>cket</w:t>
       </w:r>
+      <w:proofErr w:type="spellEnd"/>
     </w:p>
     <w:p>
       <w:pPr>
@@ -2252,7 +2435,15 @@
               <w:pStyle w:val="NoSpacing"/>
             </w:pPr>
             <w:r>
-              <w:t>This annotation can be use in case where you wants to create a new entry.</w:t>
+              <w:t xml:space="preserve">This annotation can be use in case where you </w:t>
+            </w:r>
+            <w:proofErr w:type="gramStart"/>
+            <w:r>
+              <w:t>wants</w:t>
+            </w:r>
+            <w:proofErr w:type="gramEnd"/>
+            <w:r>
+              <w:t xml:space="preserve"> to create a new entry.</w:t>
             </w:r>
           </w:p>
         </w:tc>
@@ -2443,7 +2634,15 @@
         </w:numPr>
       </w:pPr>
       <w:r>
-        <w:t>This is a data format which can be use to exchange within any application which based on any languages.</w:t>
+        <w:t xml:space="preserve">This is a data format which can be </w:t>
+      </w:r>
+      <w:proofErr w:type="spellStart"/>
+      <w:r>
+        <w:t>use</w:t>
+      </w:r>
+      <w:proofErr w:type="spellEnd"/>
+      <w:r>
+        <w:t xml:space="preserve"> to exchange within any application which based on any languages.</w:t>
       </w:r>
     </w:p>
     <w:p>
@@ -2539,7 +2738,15 @@
         </w:numPr>
       </w:pPr>
       <w:r>
-        <w:t>JSON Object will be created using ‘{‘    ‘}’</w:t>
+        <w:t>JSON Object will be created using ‘</w:t>
+      </w:r>
+      <w:proofErr w:type="gramStart"/>
+      <w:r>
+        <w:t xml:space="preserve">{‘  </w:t>
+      </w:r>
+      <w:proofErr w:type="gramEnd"/>
+      <w:r>
+        <w:t xml:space="preserve">  ‘}’</w:t>
       </w:r>
     </w:p>
     <w:p>
@@ -2551,7 +2758,15 @@
         </w:numPr>
       </w:pPr>
       <w:r>
-        <w:t>JSON Array will be created using ‘[‘  ‘ ]’</w:t>
+        <w:t>JSON Array will be created using ‘</w:t>
+      </w:r>
+      <w:proofErr w:type="gramStart"/>
+      <w:r>
+        <w:t>[‘  ‘ ]</w:t>
+      </w:r>
+      <w:proofErr w:type="gramEnd"/>
+      <w:r>
+        <w:t>’</w:t>
       </w:r>
       <w:r>
         <w:br/>
@@ -2671,7 +2886,7 @@
         </w:rPr>
         <w:lastRenderedPageBreak/>
         <w:drawing>
-          <wp:inline distT="0" distB="0" distL="0" distR="0" wp14:anchorId="5E8A57D2" wp14:editId="005D656B">
+          <wp:inline distT="0" distB="0" distL="0" distR="0" wp14:anchorId="5E8A57D2" wp14:editId="461A8AF3">
             <wp:extent cx="5934075" cy="2555875"/>
             <wp:effectExtent l="0" t="0" r="9525" b="0"/>
             <wp:docPr id="707753318" name="Picture 1"/>
@@ -2857,7 +3072,23 @@
           <w:sz w:val="28"/>
           <w:szCs w:val="28"/>
         </w:rPr>
-        <w:t>In this case the data will be send from the url in the form of parameters.</w:t>
+        <w:t xml:space="preserve">In this case the data will be send from the </w:t>
+      </w:r>
+      <w:proofErr w:type="spellStart"/>
+      <w:r>
+        <w:rPr>
+          <w:sz w:val="28"/>
+          <w:szCs w:val="28"/>
+        </w:rPr>
+        <w:t>url</w:t>
+      </w:r>
+      <w:proofErr w:type="spellEnd"/>
+      <w:r>
+        <w:rPr>
+          <w:sz w:val="28"/>
+          <w:szCs w:val="28"/>
+        </w:rPr>
+        <w:t xml:space="preserve"> in the form of parameters.</w:t>
       </w:r>
     </w:p>
     <w:p>
@@ -2877,7 +3108,23 @@
           <w:sz w:val="28"/>
           <w:szCs w:val="28"/>
         </w:rPr>
-        <w:t xml:space="preserve">These parameters will be added in the url after ‘?’ and it will be in key and value pair. </w:t>
+        <w:t xml:space="preserve">These parameters will be added in the </w:t>
+      </w:r>
+      <w:proofErr w:type="spellStart"/>
+      <w:r>
+        <w:rPr>
+          <w:sz w:val="28"/>
+          <w:szCs w:val="28"/>
+        </w:rPr>
+        <w:t>url</w:t>
+      </w:r>
+      <w:proofErr w:type="spellEnd"/>
+      <w:r>
+        <w:rPr>
+          <w:sz w:val="28"/>
+          <w:szCs w:val="28"/>
+        </w:rPr>
+        <w:t xml:space="preserve"> after ‘?’ and it will be in key and value pair. </w:t>
       </w:r>
     </w:p>
     <w:p>
@@ -3294,7 +3541,23 @@
           <w:sz w:val="28"/>
           <w:szCs w:val="28"/>
         </w:rPr>
-        <w:t>To Receive the data into spring application you needs to create a java class which match with the JSON format.</w:t>
+        <w:t xml:space="preserve">To Receive the data into spring application you </w:t>
+      </w:r>
+      <w:proofErr w:type="gramStart"/>
+      <w:r>
+        <w:rPr>
+          <w:sz w:val="28"/>
+          <w:szCs w:val="28"/>
+        </w:rPr>
+        <w:t>needs</w:t>
+      </w:r>
+      <w:proofErr w:type="gramEnd"/>
+      <w:r>
+        <w:rPr>
+          <w:sz w:val="28"/>
+          <w:szCs w:val="28"/>
+        </w:rPr>
+        <w:t xml:space="preserve"> to create a java class which match with the JSON format.</w:t>
       </w:r>
     </w:p>
     <w:p>
@@ -3559,7 +3822,23 @@
           <w:sz w:val="28"/>
           <w:szCs w:val="28"/>
         </w:rPr>
-        <w:t xml:space="preserve">Documentation consist of API URL, Request, Response details. </w:t>
+        <w:t xml:space="preserve">Documentation </w:t>
+      </w:r>
+      <w:proofErr w:type="gramStart"/>
+      <w:r>
+        <w:rPr>
+          <w:sz w:val="28"/>
+          <w:szCs w:val="28"/>
+        </w:rPr>
+        <w:t>consist</w:t>
+      </w:r>
+      <w:proofErr w:type="gramEnd"/>
+      <w:r>
+        <w:rPr>
+          <w:sz w:val="28"/>
+          <w:szCs w:val="28"/>
+        </w:rPr>
+        <w:t xml:space="preserve"> of API URL, Request, Response details. </w:t>
       </w:r>
     </w:p>
     <w:p>
@@ -3601,7 +3880,55 @@
           <w:szCs w:val="28"/>
         </w:rPr>
         <w:br/>
-        <w:t xml:space="preserve">    &lt;groupId&gt;org.springdoc&lt;/groupId&gt;</w:t>
+        <w:t xml:space="preserve">    &lt;</w:t>
+      </w:r>
+      <w:proofErr w:type="spellStart"/>
+      <w:r>
+        <w:rPr>
+          <w:sz w:val="28"/>
+          <w:szCs w:val="28"/>
+        </w:rPr>
+        <w:t>groupId</w:t>
+      </w:r>
+      <w:proofErr w:type="spellEnd"/>
+      <w:r>
+        <w:rPr>
+          <w:sz w:val="28"/>
+          <w:szCs w:val="28"/>
+        </w:rPr>
+        <w:t>&gt;</w:t>
+      </w:r>
+      <w:proofErr w:type="spellStart"/>
+      <w:r>
+        <w:rPr>
+          <w:sz w:val="28"/>
+          <w:szCs w:val="28"/>
+        </w:rPr>
+        <w:t>org.springdoc</w:t>
+      </w:r>
+      <w:proofErr w:type="spellEnd"/>
+      <w:r>
+        <w:rPr>
+          <w:sz w:val="28"/>
+          <w:szCs w:val="28"/>
+        </w:rPr>
+        <w:t>&lt;/</w:t>
+      </w:r>
+      <w:proofErr w:type="spellStart"/>
+      <w:r>
+        <w:rPr>
+          <w:sz w:val="28"/>
+          <w:szCs w:val="28"/>
+        </w:rPr>
+        <w:t>groupId</w:t>
+      </w:r>
+      <w:proofErr w:type="spellEnd"/>
+      <w:r>
+        <w:rPr>
+          <w:sz w:val="28"/>
+          <w:szCs w:val="28"/>
+        </w:rPr>
+        <w:t>&gt;</w:t>
       </w:r>
       <w:r>
         <w:rPr>
@@ -3609,7 +3936,103 @@
           <w:szCs w:val="28"/>
         </w:rPr>
         <w:br/>
-        <w:t xml:space="preserve">    &lt;artifactId&gt;springdoc-openapi-starter-webmvc-ui&lt;/artifactId&gt;</w:t>
+        <w:t xml:space="preserve">    &lt;</w:t>
+      </w:r>
+      <w:proofErr w:type="spellStart"/>
+      <w:r>
+        <w:rPr>
+          <w:sz w:val="28"/>
+          <w:szCs w:val="28"/>
+        </w:rPr>
+        <w:t>artifactId</w:t>
+      </w:r>
+      <w:proofErr w:type="spellEnd"/>
+      <w:r>
+        <w:rPr>
+          <w:sz w:val="28"/>
+          <w:szCs w:val="28"/>
+        </w:rPr>
+        <w:t>&gt;</w:t>
+      </w:r>
+      <w:proofErr w:type="spellStart"/>
+      <w:r>
+        <w:rPr>
+          <w:sz w:val="28"/>
+          <w:szCs w:val="28"/>
+        </w:rPr>
+        <w:t>springdoc</w:t>
+      </w:r>
+      <w:proofErr w:type="spellEnd"/>
+      <w:r>
+        <w:rPr>
+          <w:sz w:val="28"/>
+          <w:szCs w:val="28"/>
+        </w:rPr>
+        <w:t>-</w:t>
+      </w:r>
+      <w:proofErr w:type="spellStart"/>
+      <w:r>
+        <w:rPr>
+          <w:sz w:val="28"/>
+          <w:szCs w:val="28"/>
+        </w:rPr>
+        <w:t>openapi</w:t>
+      </w:r>
+      <w:proofErr w:type="spellEnd"/>
+      <w:r>
+        <w:rPr>
+          <w:sz w:val="28"/>
+          <w:szCs w:val="28"/>
+        </w:rPr>
+        <w:t>-starter-</w:t>
+      </w:r>
+      <w:proofErr w:type="spellStart"/>
+      <w:r>
+        <w:rPr>
+          <w:sz w:val="28"/>
+          <w:szCs w:val="28"/>
+        </w:rPr>
+        <w:t>webmvc</w:t>
+      </w:r>
+      <w:proofErr w:type="spellEnd"/>
+      <w:r>
+        <w:rPr>
+          <w:sz w:val="28"/>
+          <w:szCs w:val="28"/>
+        </w:rPr>
+        <w:t>-</w:t>
+      </w:r>
+      <w:proofErr w:type="spellStart"/>
+      <w:r>
+        <w:rPr>
+          <w:sz w:val="28"/>
+          <w:szCs w:val="28"/>
+        </w:rPr>
+        <w:t>ui</w:t>
+      </w:r>
+      <w:proofErr w:type="spellEnd"/>
+      <w:r>
+        <w:rPr>
+          <w:sz w:val="28"/>
+          <w:szCs w:val="28"/>
+        </w:rPr>
+        <w:t>&lt;/</w:t>
+      </w:r>
+      <w:proofErr w:type="spellStart"/>
+      <w:r>
+        <w:rPr>
+          <w:sz w:val="28"/>
+          <w:szCs w:val="28"/>
+        </w:rPr>
+        <w:t>artifactId</w:t>
+      </w:r>
+      <w:proofErr w:type="spellEnd"/>
+      <w:r>
+        <w:rPr>
+          <w:sz w:val="28"/>
+          <w:szCs w:val="28"/>
+        </w:rPr>
+        <w:t>&gt;</w:t>
       </w:r>
       <w:r>
         <w:rPr>
@@ -3619,6 +4042,7 @@
         <w:br/>
         <w:t xml:space="preserve">    &lt;version&gt;2.5.0&lt;/version&gt; </w:t>
       </w:r>
+      <w:proofErr w:type="gramStart"/>
       <w:r>
         <w:rPr>
           <w:i/>
@@ -3626,7 +4050,17 @@
           <w:sz w:val="28"/>
           <w:szCs w:val="28"/>
         </w:rPr>
-        <w:t>&lt;!-- Use the latest compatible version --&gt;</w:t>
+        <w:t>&lt;!--</w:t>
+      </w:r>
+      <w:proofErr w:type="gramEnd"/>
+      <w:r>
+        <w:rPr>
+          <w:i/>
+          <w:iCs/>
+          <w:sz w:val="28"/>
+          <w:szCs w:val="28"/>
+        </w:rPr>
+        <w:t xml:space="preserve"> Use the latest compatible version --&gt;</w:t>
       </w:r>
       <w:r>
         <w:rPr>
@@ -4251,14 +4685,39 @@
           <w:sz w:val="28"/>
           <w:szCs w:val="28"/>
         </w:rPr>
-        <w:t xml:space="preserve"> a connection pooling</w:t>
-      </w:r>
-      <w:r>
-        <w:rPr>
-          <w:sz w:val="28"/>
-          <w:szCs w:val="28"/>
-        </w:rPr>
-        <w:t>(HikariCP)</w:t>
+        <w:t xml:space="preserve"> a connection </w:t>
+      </w:r>
+      <w:proofErr w:type="gramStart"/>
+      <w:r>
+        <w:rPr>
+          <w:sz w:val="28"/>
+          <w:szCs w:val="28"/>
+        </w:rPr>
+        <w:t>pooling</w:t>
+      </w:r>
+      <w:r>
+        <w:rPr>
+          <w:sz w:val="28"/>
+          <w:szCs w:val="28"/>
+        </w:rPr>
+        <w:t>(</w:t>
+      </w:r>
+      <w:proofErr w:type="spellStart"/>
+      <w:proofErr w:type="gramEnd"/>
+      <w:r>
+        <w:rPr>
+          <w:sz w:val="28"/>
+          <w:szCs w:val="28"/>
+        </w:rPr>
+        <w:t>HikariCP</w:t>
+      </w:r>
+      <w:proofErr w:type="spellEnd"/>
+      <w:r>
+        <w:rPr>
+          <w:sz w:val="28"/>
+          <w:szCs w:val="28"/>
+        </w:rPr>
+        <w:t>)</w:t>
       </w:r>
       <w:r>
         <w:rPr>
@@ -4321,7 +4780,64 @@
           <w:szCs w:val="28"/>
         </w:rPr>
         <w:br/>
-        <w:t xml:space="preserve">    &lt;groupId&gt;org.springframework.boot&lt;/groupId&gt;</w:t>
+        <w:t xml:space="preserve">    </w:t>
+      </w:r>
+      <w:proofErr w:type="gramStart"/>
+      <w:r>
+        <w:rPr>
+          <w:sz w:val="28"/>
+          <w:szCs w:val="28"/>
+        </w:rPr>
+        <w:t>&lt;</w:t>
+      </w:r>
+      <w:proofErr w:type="spellStart"/>
+      <w:r>
+        <w:rPr>
+          <w:sz w:val="28"/>
+          <w:szCs w:val="28"/>
+        </w:rPr>
+        <w:t>groupId</w:t>
+      </w:r>
+      <w:proofErr w:type="spellEnd"/>
+      <w:r>
+        <w:rPr>
+          <w:sz w:val="28"/>
+          <w:szCs w:val="28"/>
+        </w:rPr>
+        <w:t>&gt;</w:t>
+      </w:r>
+      <w:proofErr w:type="spellStart"/>
+      <w:r>
+        <w:rPr>
+          <w:sz w:val="28"/>
+          <w:szCs w:val="28"/>
+        </w:rPr>
+        <w:t>org.springframework.boot</w:t>
+      </w:r>
+      <w:proofErr w:type="spellEnd"/>
+      <w:proofErr w:type="gramEnd"/>
+      <w:r>
+        <w:rPr>
+          <w:sz w:val="28"/>
+          <w:szCs w:val="28"/>
+        </w:rPr>
+        <w:t>&lt;/</w:t>
+      </w:r>
+      <w:proofErr w:type="spellStart"/>
+      <w:r>
+        <w:rPr>
+          <w:sz w:val="28"/>
+          <w:szCs w:val="28"/>
+        </w:rPr>
+        <w:t>groupId</w:t>
+      </w:r>
+      <w:proofErr w:type="spellEnd"/>
+      <w:r>
+        <w:rPr>
+          <w:sz w:val="28"/>
+          <w:szCs w:val="28"/>
+        </w:rPr>
+        <w:t>&gt;</w:t>
       </w:r>
       <w:r>
         <w:rPr>
@@ -4329,7 +4845,23 @@
           <w:szCs w:val="28"/>
         </w:rPr>
         <w:br/>
-        <w:t xml:space="preserve">    &lt;artifactId&gt;</w:t>
+        <w:t xml:space="preserve">    &lt;</w:t>
+      </w:r>
+      <w:proofErr w:type="spellStart"/>
+      <w:r>
+        <w:rPr>
+          <w:sz w:val="28"/>
+          <w:szCs w:val="28"/>
+        </w:rPr>
+        <w:t>artifactId</w:t>
+      </w:r>
+      <w:proofErr w:type="spellEnd"/>
+      <w:r>
+        <w:rPr>
+          <w:sz w:val="28"/>
+          <w:szCs w:val="28"/>
+        </w:rPr>
+        <w:t>&gt;</w:t>
       </w:r>
       <w:r>
         <w:rPr>
@@ -4338,14 +4870,41 @@
           <w:sz w:val="28"/>
           <w:szCs w:val="28"/>
         </w:rPr>
-        <w:t>spring-boot-starter-data-jpa</w:t>
-      </w:r>
-      <w:r>
-        <w:rPr>
-          <w:sz w:val="28"/>
-          <w:szCs w:val="28"/>
-        </w:rPr>
-        <w:t>&lt;/artifactId&gt;</w:t>
+        <w:t>spring-boot-starter-data-</w:t>
+      </w:r>
+      <w:proofErr w:type="spellStart"/>
+      <w:r>
+        <w:rPr>
+          <w:b/>
+          <w:bCs/>
+          <w:sz w:val="28"/>
+          <w:szCs w:val="28"/>
+        </w:rPr>
+        <w:t>jpa</w:t>
+      </w:r>
+      <w:proofErr w:type="spellEnd"/>
+      <w:r>
+        <w:rPr>
+          <w:sz w:val="28"/>
+          <w:szCs w:val="28"/>
+        </w:rPr>
+        <w:t>&lt;/</w:t>
+      </w:r>
+      <w:proofErr w:type="spellStart"/>
+      <w:r>
+        <w:rPr>
+          <w:sz w:val="28"/>
+          <w:szCs w:val="28"/>
+        </w:rPr>
+        <w:t>artifactId</w:t>
+      </w:r>
+      <w:proofErr w:type="spellEnd"/>
+      <w:r>
+        <w:rPr>
+          <w:sz w:val="28"/>
+          <w:szCs w:val="28"/>
+        </w:rPr>
+        <w:t>&gt;</w:t>
       </w:r>
       <w:r>
         <w:rPr>
@@ -4369,7 +4928,55 @@
           <w:szCs w:val="28"/>
         </w:rPr>
         <w:br/>
-        <w:t xml:space="preserve">    &lt;groupId&gt;com.mysql&lt;/groupId&gt;</w:t>
+        <w:t xml:space="preserve">    &lt;</w:t>
+      </w:r>
+      <w:proofErr w:type="spellStart"/>
+      <w:r>
+        <w:rPr>
+          <w:sz w:val="28"/>
+          <w:szCs w:val="28"/>
+        </w:rPr>
+        <w:t>groupId</w:t>
+      </w:r>
+      <w:proofErr w:type="spellEnd"/>
+      <w:r>
+        <w:rPr>
+          <w:sz w:val="28"/>
+          <w:szCs w:val="28"/>
+        </w:rPr>
+        <w:t>&gt;</w:t>
+      </w:r>
+      <w:proofErr w:type="spellStart"/>
+      <w:r>
+        <w:rPr>
+          <w:sz w:val="28"/>
+          <w:szCs w:val="28"/>
+        </w:rPr>
+        <w:t>com.mysql</w:t>
+      </w:r>
+      <w:proofErr w:type="spellEnd"/>
+      <w:r>
+        <w:rPr>
+          <w:sz w:val="28"/>
+          <w:szCs w:val="28"/>
+        </w:rPr>
+        <w:t>&lt;/</w:t>
+      </w:r>
+      <w:proofErr w:type="spellStart"/>
+      <w:r>
+        <w:rPr>
+          <w:sz w:val="28"/>
+          <w:szCs w:val="28"/>
+        </w:rPr>
+        <w:t>groupId</w:t>
+      </w:r>
+      <w:proofErr w:type="spellEnd"/>
+      <w:r>
+        <w:rPr>
+          <w:sz w:val="28"/>
+          <w:szCs w:val="28"/>
+        </w:rPr>
+        <w:t>&gt;</w:t>
       </w:r>
       <w:r>
         <w:rPr>
@@ -4377,8 +4984,25 @@
           <w:szCs w:val="28"/>
         </w:rPr>
         <w:br/>
-        <w:t xml:space="preserve">    &lt;artifactId&gt;</w:t>
-      </w:r>
+        <w:t xml:space="preserve">    &lt;</w:t>
+      </w:r>
+      <w:proofErr w:type="spellStart"/>
+      <w:r>
+        <w:rPr>
+          <w:sz w:val="28"/>
+          <w:szCs w:val="28"/>
+        </w:rPr>
+        <w:t>artifactId</w:t>
+      </w:r>
+      <w:proofErr w:type="spellEnd"/>
+      <w:r>
+        <w:rPr>
+          <w:sz w:val="28"/>
+          <w:szCs w:val="28"/>
+        </w:rPr>
+        <w:t>&gt;</w:t>
+      </w:r>
+      <w:proofErr w:type="spellStart"/>
       <w:r>
         <w:rPr>
           <w:b/>
@@ -4386,14 +5010,40 @@
           <w:sz w:val="28"/>
           <w:szCs w:val="28"/>
         </w:rPr>
-        <w:t>mysql-connector-j</w:t>
-      </w:r>
-      <w:r>
-        <w:rPr>
-          <w:sz w:val="28"/>
-          <w:szCs w:val="28"/>
-        </w:rPr>
-        <w:t>&lt;/artifactId&gt;</w:t>
+        <w:t>mysql</w:t>
+      </w:r>
+      <w:proofErr w:type="spellEnd"/>
+      <w:r>
+        <w:rPr>
+          <w:b/>
+          <w:bCs/>
+          <w:sz w:val="28"/>
+          <w:szCs w:val="28"/>
+        </w:rPr>
+        <w:t>-connector-j</w:t>
+      </w:r>
+      <w:r>
+        <w:rPr>
+          <w:sz w:val="28"/>
+          <w:szCs w:val="28"/>
+        </w:rPr>
+        <w:t>&lt;/</w:t>
+      </w:r>
+      <w:proofErr w:type="spellStart"/>
+      <w:r>
+        <w:rPr>
+          <w:sz w:val="28"/>
+          <w:szCs w:val="28"/>
+        </w:rPr>
+        <w:t>artifactId</w:t>
+      </w:r>
+      <w:proofErr w:type="spellEnd"/>
+      <w:r>
+        <w:rPr>
+          <w:sz w:val="28"/>
+          <w:szCs w:val="28"/>
+        </w:rPr>
+        <w:t>&gt;</w:t>
       </w:r>
       <w:r>
         <w:rPr>
@@ -4445,6 +5095,8 @@
         </w:rPr>
         <w:br/>
       </w:r>
+      <w:proofErr w:type="spellStart"/>
+      <w:proofErr w:type="gramStart"/>
       <w:r>
         <w:rPr>
           <w:b/>
@@ -4452,22 +5104,9 @@
           <w:sz w:val="28"/>
           <w:szCs w:val="28"/>
         </w:rPr>
-        <w:t>spring.datasource.driver-class-name</w:t>
-      </w:r>
-      <w:r>
-        <w:rPr>
-          <w:sz w:val="28"/>
-          <w:szCs w:val="28"/>
-        </w:rPr>
-        <w:t>=com.mysql.cj.jdbc.Driver</w:t>
-      </w:r>
-      <w:r>
-        <w:rPr>
-          <w:sz w:val="28"/>
-          <w:szCs w:val="28"/>
-        </w:rPr>
-        <w:br/>
-      </w:r>
+        <w:t>spring.datasource</w:t>
+      </w:r>
+      <w:proofErr w:type="gramEnd"/>
       <w:r>
         <w:rPr>
           <w:b/>
@@ -4475,22 +5114,9 @@
           <w:sz w:val="28"/>
           <w:szCs w:val="28"/>
         </w:rPr>
-        <w:t>spring.datasource.username</w:t>
-      </w:r>
-      <w:r>
-        <w:rPr>
-          <w:sz w:val="28"/>
-          <w:szCs w:val="28"/>
-        </w:rPr>
-        <w:t>=root</w:t>
-      </w:r>
-      <w:r>
-        <w:rPr>
-          <w:sz w:val="28"/>
-          <w:szCs w:val="28"/>
-        </w:rPr>
-        <w:br/>
-      </w:r>
+        <w:t>.driver</w:t>
+      </w:r>
+      <w:proofErr w:type="spellEnd"/>
       <w:r>
         <w:rPr>
           <w:b/>
@@ -4498,15 +5124,49 @@
           <w:sz w:val="28"/>
           <w:szCs w:val="28"/>
         </w:rPr>
-        <w:t>spring.datasource.password</w:t>
-      </w:r>
-      <w:r>
-        <w:rPr>
-          <w:sz w:val="28"/>
-          <w:szCs w:val="28"/>
-        </w:rPr>
-        <w:t>=root</w:t>
-      </w:r>
+        <w:t>-class-name</w:t>
+      </w:r>
+      <w:r>
+        <w:rPr>
+          <w:sz w:val="28"/>
+          <w:szCs w:val="28"/>
+        </w:rPr>
+        <w:t>=</w:t>
+      </w:r>
+      <w:proofErr w:type="spellStart"/>
+      <w:proofErr w:type="gramStart"/>
+      <w:r>
+        <w:rPr>
+          <w:sz w:val="28"/>
+          <w:szCs w:val="28"/>
+        </w:rPr>
+        <w:t>com.mysql</w:t>
+      </w:r>
+      <w:proofErr w:type="gramEnd"/>
+      <w:r>
+        <w:rPr>
+          <w:sz w:val="28"/>
+          <w:szCs w:val="28"/>
+        </w:rPr>
+        <w:t>.</w:t>
+      </w:r>
+      <w:proofErr w:type="gramStart"/>
+      <w:r>
+        <w:rPr>
+          <w:sz w:val="28"/>
+          <w:szCs w:val="28"/>
+        </w:rPr>
+        <w:t>cj.jdbc</w:t>
+      </w:r>
+      <w:proofErr w:type="gramEnd"/>
+      <w:r>
+        <w:rPr>
+          <w:sz w:val="28"/>
+          <w:szCs w:val="28"/>
+        </w:rPr>
+        <w:t>.Driver</w:t>
+      </w:r>
+      <w:proofErr w:type="spellEnd"/>
       <w:r>
         <w:rPr>
           <w:sz w:val="28"/>
@@ -4514,6 +5174,7 @@
         </w:rPr>
         <w:br/>
       </w:r>
+      <w:proofErr w:type="spellStart"/>
       <w:r>
         <w:rPr>
           <w:b/>
@@ -4521,6 +5182,66 @@
           <w:sz w:val="28"/>
           <w:szCs w:val="28"/>
         </w:rPr>
+        <w:t>spring.datasource.username</w:t>
+      </w:r>
+      <w:proofErr w:type="spellEnd"/>
+      <w:r>
+        <w:rPr>
+          <w:sz w:val="28"/>
+          <w:szCs w:val="28"/>
+        </w:rPr>
+        <w:t>=root</w:t>
+      </w:r>
+      <w:r>
+        <w:rPr>
+          <w:sz w:val="28"/>
+          <w:szCs w:val="28"/>
+        </w:rPr>
+        <w:br/>
+      </w:r>
+      <w:proofErr w:type="spellStart"/>
+      <w:proofErr w:type="gramStart"/>
+      <w:r>
+        <w:rPr>
+          <w:b/>
+          <w:bCs/>
+          <w:sz w:val="28"/>
+          <w:szCs w:val="28"/>
+        </w:rPr>
+        <w:t>spring.datasource</w:t>
+      </w:r>
+      <w:proofErr w:type="gramEnd"/>
+      <w:r>
+        <w:rPr>
+          <w:b/>
+          <w:bCs/>
+          <w:sz w:val="28"/>
+          <w:szCs w:val="28"/>
+        </w:rPr>
+        <w:t>.password</w:t>
+      </w:r>
+      <w:proofErr w:type="spellEnd"/>
+      <w:r>
+        <w:rPr>
+          <w:sz w:val="28"/>
+          <w:szCs w:val="28"/>
+        </w:rPr>
+        <w:t>=root</w:t>
+      </w:r>
+      <w:r>
+        <w:rPr>
+          <w:sz w:val="28"/>
+          <w:szCs w:val="28"/>
+        </w:rPr>
+        <w:br/>
+      </w:r>
+      <w:r>
+        <w:rPr>
+          <w:b/>
+          <w:bCs/>
+          <w:sz w:val="28"/>
+          <w:szCs w:val="28"/>
+        </w:rPr>
         <w:t>spring.datasource.url</w:t>
       </w:r>
       <w:r>
@@ -4528,8 +5249,26 @@
           <w:sz w:val="28"/>
           <w:szCs w:val="28"/>
         </w:rPr>
-        <w:t>=jdbc:mysql://localhost:3306/advjava0911</w:t>
-      </w:r>
+        <w:t>=</w:t>
+      </w:r>
+      <w:proofErr w:type="spellStart"/>
+      <w:proofErr w:type="gramStart"/>
+      <w:r>
+        <w:rPr>
+          <w:sz w:val="28"/>
+          <w:szCs w:val="28"/>
+        </w:rPr>
+        <w:t>jdbc:mysql</w:t>
+      </w:r>
+      <w:proofErr w:type="spellEnd"/>
+      <w:r>
+        <w:rPr>
+          <w:sz w:val="28"/>
+          <w:szCs w:val="28"/>
+        </w:rPr>
+        <w:t>://localhost:3306/advjava0911</w:t>
+      </w:r>
+      <w:proofErr w:type="gramEnd"/>
       <w:r>
         <w:rPr>
           <w:sz w:val="28"/>
@@ -4555,6 +5294,7 @@
         </w:rPr>
         <w:br/>
       </w:r>
+      <w:proofErr w:type="spellStart"/>
       <w:r>
         <w:rPr>
           <w:b/>
@@ -4563,22 +5303,9 @@
           <w:szCs w:val="28"/>
         </w:rPr>
         <w:lastRenderedPageBreak/>
-        <w:t>spring.jpa.hibernate.ddl-auto</w:t>
-      </w:r>
-      <w:r>
-        <w:rPr>
-          <w:sz w:val="28"/>
-          <w:szCs w:val="28"/>
-        </w:rPr>
-        <w:t>=update</w:t>
-      </w:r>
-      <w:r>
-        <w:rPr>
-          <w:sz w:val="28"/>
-          <w:szCs w:val="28"/>
-        </w:rPr>
-        <w:br/>
-      </w:r>
+        <w:t>spring.jpa.hibernate.ddl</w:t>
+      </w:r>
+      <w:proofErr w:type="spellEnd"/>
       <w:r>
         <w:rPr>
           <w:b/>
@@ -4586,8 +5313,44 @@
           <w:sz w:val="28"/>
           <w:szCs w:val="28"/>
         </w:rPr>
-        <w:t>spring.jpa.show-sql</w:t>
-      </w:r>
+        <w:t>-auto</w:t>
+      </w:r>
+      <w:r>
+        <w:rPr>
+          <w:sz w:val="28"/>
+          <w:szCs w:val="28"/>
+        </w:rPr>
+        <w:t>=update</w:t>
+      </w:r>
+      <w:r>
+        <w:rPr>
+          <w:sz w:val="28"/>
+          <w:szCs w:val="28"/>
+        </w:rPr>
+        <w:br/>
+      </w:r>
+      <w:proofErr w:type="spellStart"/>
+      <w:proofErr w:type="gramStart"/>
+      <w:r>
+        <w:rPr>
+          <w:b/>
+          <w:bCs/>
+          <w:sz w:val="28"/>
+          <w:szCs w:val="28"/>
+        </w:rPr>
+        <w:t>spring.jpa.show</w:t>
+      </w:r>
+      <w:proofErr w:type="gramEnd"/>
+      <w:r>
+        <w:rPr>
+          <w:b/>
+          <w:bCs/>
+          <w:sz w:val="28"/>
+          <w:szCs w:val="28"/>
+        </w:rPr>
+        <w:t>-sql</w:t>
+      </w:r>
+      <w:proofErr w:type="spellEnd"/>
       <w:r>
         <w:rPr>
           <w:sz w:val="28"/>
@@ -4613,7 +5376,23 @@
           <w:sz w:val="28"/>
           <w:szCs w:val="28"/>
         </w:rPr>
-        <w:t xml:space="preserve">Create Entites and </w:t>
+        <w:t xml:space="preserve">Create </w:t>
+      </w:r>
+      <w:proofErr w:type="spellStart"/>
+      <w:r>
+        <w:rPr>
+          <w:sz w:val="28"/>
+          <w:szCs w:val="28"/>
+        </w:rPr>
+        <w:t>Entites</w:t>
+      </w:r>
+      <w:proofErr w:type="spellEnd"/>
+      <w:r>
+        <w:rPr>
+          <w:sz w:val="28"/>
+          <w:szCs w:val="28"/>
+        </w:rPr>
+        <w:t xml:space="preserve"> and </w:t>
       </w:r>
       <w:r>
         <w:rPr>
@@ -4782,7 +5561,23 @@
           <w:sz w:val="28"/>
           <w:szCs w:val="28"/>
         </w:rPr>
-        <w:t>Create an Interface and extends it with JpaRepository.</w:t>
+        <w:t xml:space="preserve">Create an Interface and extends it with </w:t>
+      </w:r>
+      <w:proofErr w:type="spellStart"/>
+      <w:r>
+        <w:rPr>
+          <w:sz w:val="28"/>
+          <w:szCs w:val="28"/>
+        </w:rPr>
+        <w:t>JpaRepository</w:t>
+      </w:r>
+      <w:proofErr w:type="spellEnd"/>
+      <w:r>
+        <w:rPr>
+          <w:sz w:val="28"/>
+          <w:szCs w:val="28"/>
+        </w:rPr>
+        <w:t>.</w:t>
       </w:r>
     </w:p>
     <w:p>
@@ -4884,6 +5679,7 @@
         </w:rPr>
         <w:br/>
       </w:r>
+      <w:proofErr w:type="spellStart"/>
       <w:r>
         <w:rPr>
           <w:rFonts w:ascii="Courier New" w:eastAsia="Times New Roman" w:hAnsi="Courier New" w:cs="Courier New"/>
@@ -4904,7 +5700,43 @@
           <w:szCs w:val="33"/>
           <w14:ligatures w14:val="none"/>
         </w:rPr>
-        <w:t>.save(EntityObject);</w:t>
+        <w:t>.save</w:t>
+      </w:r>
+      <w:proofErr w:type="spellEnd"/>
+      <w:r>
+        <w:rPr>
+          <w:rFonts w:ascii="Courier New" w:eastAsia="Times New Roman" w:hAnsi="Courier New" w:cs="Courier New"/>
+          <w:color w:val="080808"/>
+          <w:kern w:val="0"/>
+          <w:sz w:val="33"/>
+          <w:szCs w:val="33"/>
+          <w14:ligatures w14:val="none"/>
+        </w:rPr>
+        <w:t>(</w:t>
+      </w:r>
+      <w:proofErr w:type="spellStart"/>
+      <w:r>
+        <w:rPr>
+          <w:rFonts w:ascii="Courier New" w:eastAsia="Times New Roman" w:hAnsi="Courier New" w:cs="Courier New"/>
+          <w:color w:val="080808"/>
+          <w:kern w:val="0"/>
+          <w:sz w:val="33"/>
+          <w:szCs w:val="33"/>
+          <w14:ligatures w14:val="none"/>
+        </w:rPr>
+        <w:t>EntityObject</w:t>
+      </w:r>
+      <w:proofErr w:type="spellEnd"/>
+      <w:r>
+        <w:rPr>
+          <w:rFonts w:ascii="Courier New" w:eastAsia="Times New Roman" w:hAnsi="Courier New" w:cs="Courier New"/>
+          <w:color w:val="080808"/>
+          <w:kern w:val="0"/>
+          <w:sz w:val="33"/>
+          <w:szCs w:val="33"/>
+          <w14:ligatures w14:val="none"/>
+        </w:rPr>
+        <w:t>);</w:t>
       </w:r>
       <w:r>
         <w:rPr>
@@ -4943,6 +5775,7 @@
         </w:rPr>
         <w:br/>
       </w:r>
+      <w:proofErr w:type="spellStart"/>
       <w:r>
         <w:rPr>
           <w:rFonts w:ascii="Courier New" w:eastAsia="Times New Roman" w:hAnsi="Courier New" w:cs="Courier New"/>
@@ -4963,7 +5796,19 @@
           <w:szCs w:val="33"/>
           <w14:ligatures w14:val="none"/>
         </w:rPr>
-        <w:t>.findAll();</w:t>
+        <w:t>.findAll</w:t>
+      </w:r>
+      <w:proofErr w:type="spellEnd"/>
+      <w:r>
+        <w:rPr>
+          <w:rFonts w:ascii="Courier New" w:eastAsia="Times New Roman" w:hAnsi="Courier New" w:cs="Courier New"/>
+          <w:color w:val="080808"/>
+          <w:kern w:val="0"/>
+          <w:sz w:val="33"/>
+          <w:szCs w:val="33"/>
+          <w14:ligatures w14:val="none"/>
+        </w:rPr>
+        <w:t>();</w:t>
       </w:r>
       <w:r>
         <w:rPr>
@@ -4987,8 +5832,9 @@
           <w:szCs w:val="33"/>
           <w14:ligatures w14:val="none"/>
         </w:rPr>
-        <w:t>// Delete By Id</w:t>
-      </w:r>
+        <w:t xml:space="preserve">// Delete </w:t>
+      </w:r>
+      <w:proofErr w:type="gramStart"/>
       <w:r>
         <w:rPr>
           <w:rFonts w:ascii="Courier New" w:eastAsia="Times New Roman" w:hAnsi="Courier New" w:cs="Courier New"/>
@@ -5000,8 +5846,36 @@
           <w:szCs w:val="33"/>
           <w14:ligatures w14:val="none"/>
         </w:rPr>
+        <w:t>By</w:t>
+      </w:r>
+      <w:proofErr w:type="gramEnd"/>
+      <w:r>
+        <w:rPr>
+          <w:rFonts w:ascii="Courier New" w:eastAsia="Times New Roman" w:hAnsi="Courier New" w:cs="Courier New"/>
+          <w:i/>
+          <w:iCs/>
+          <w:color w:val="8C8C8C"/>
+          <w:kern w:val="0"/>
+          <w:sz w:val="33"/>
+          <w:szCs w:val="33"/>
+          <w14:ligatures w14:val="none"/>
+        </w:rPr>
+        <w:t xml:space="preserve"> Id</w:t>
+      </w:r>
+      <w:r>
+        <w:rPr>
+          <w:rFonts w:ascii="Courier New" w:eastAsia="Times New Roman" w:hAnsi="Courier New" w:cs="Courier New"/>
+          <w:i/>
+          <w:iCs/>
+          <w:color w:val="8C8C8C"/>
+          <w:kern w:val="0"/>
+          <w:sz w:val="33"/>
+          <w:szCs w:val="33"/>
+          <w14:ligatures w14:val="none"/>
+        </w:rPr>
         <w:br/>
       </w:r>
+      <w:proofErr w:type="spellStart"/>
       <w:r>
         <w:rPr>
           <w:rFonts w:ascii="Courier New" w:eastAsia="Times New Roman" w:hAnsi="Courier New" w:cs="Courier New"/>
@@ -5022,7 +5896,19 @@
           <w:szCs w:val="33"/>
           <w14:ligatures w14:val="none"/>
         </w:rPr>
-        <w:t>.deleteById(ID);</w:t>
+        <w:t>.deleteById</w:t>
+      </w:r>
+      <w:proofErr w:type="spellEnd"/>
+      <w:r>
+        <w:rPr>
+          <w:rFonts w:ascii="Courier New" w:eastAsia="Times New Roman" w:hAnsi="Courier New" w:cs="Courier New"/>
+          <w:color w:val="080808"/>
+          <w:kern w:val="0"/>
+          <w:sz w:val="33"/>
+          <w:szCs w:val="33"/>
+          <w14:ligatures w14:val="none"/>
+        </w:rPr>
+        <w:t>(ID);</w:t>
       </w:r>
     </w:p>
     <w:p>
@@ -5406,6 +6292,587 @@
     </w:p>
     <w:p>
       <w:pPr>
+        <w:pStyle w:val="NoSpacing"/>
+        <w:rPr>
+          <w:sz w:val="28"/>
+          <w:szCs w:val="28"/>
+        </w:rPr>
+      </w:pPr>
+    </w:p>
+    <w:p>
+      <w:pPr>
+        <w:pStyle w:val="NoSpacing"/>
+        <w:rPr>
+          <w:sz w:val="28"/>
+          <w:szCs w:val="28"/>
+        </w:rPr>
+      </w:pPr>
+    </w:p>
+    <w:p>
+      <w:pPr>
+        <w:rPr>
+          <w:sz w:val="28"/>
+          <w:szCs w:val="28"/>
+        </w:rPr>
+      </w:pPr>
+      <w:r>
+        <w:rPr>
+          <w:sz w:val="28"/>
+          <w:szCs w:val="28"/>
+        </w:rPr>
+        <w:br w:type="page"/>
+      </w:r>
+    </w:p>
+    <w:p>
+      <w:pPr>
+        <w:pStyle w:val="NoSpacing"/>
+        <w:rPr>
+          <w:sz w:val="28"/>
+          <w:szCs w:val="28"/>
+        </w:rPr>
+      </w:pPr>
+      <w:r>
+        <w:rPr>
+          <w:noProof/>
+          <w:sz w:val="28"/>
+          <w:szCs w:val="28"/>
+        </w:rPr>
+        <w:lastRenderedPageBreak/>
+        <w:drawing>
+          <wp:inline distT="0" distB="0" distL="0" distR="0" wp14:anchorId="531BAF42" wp14:editId="099BA5BE">
+            <wp:extent cx="5935980" cy="2552700"/>
+            <wp:effectExtent l="0" t="0" r="7620" b="0"/>
+            <wp:docPr id="912817907" name="Picture 1"/>
+            <wp:cNvGraphicFramePr>
+              <a:graphicFrameLocks xmlns:a="http://schemas.openxmlformats.org/drawingml/2006/main" noChangeAspect="1"/>
+            </wp:cNvGraphicFramePr>
+            <a:graphic xmlns:a="http://schemas.openxmlformats.org/drawingml/2006/main">
+              <a:graphicData uri="http://schemas.openxmlformats.org/drawingml/2006/picture">
+                <pic:pic xmlns:pic="http://schemas.openxmlformats.org/drawingml/2006/picture">
+                  <pic:nvPicPr>
+                    <pic:cNvPr id="0" name="Picture 1"/>
+                    <pic:cNvPicPr>
+                      <a:picLocks noChangeAspect="1" noChangeArrowheads="1"/>
+                    </pic:cNvPicPr>
+                  </pic:nvPicPr>
+                  <pic:blipFill>
+                    <a:blip r:embed="rId24">
+                      <a:extLst>
+                        <a:ext uri="{28A0092B-C50C-407E-A947-70E740481C1C}">
+                          <a14:useLocalDpi xmlns:a14="http://schemas.microsoft.com/office/drawing/2010/main" val="0"/>
+                        </a:ext>
+                      </a:extLst>
+                    </a:blip>
+                    <a:srcRect/>
+                    <a:stretch>
+                      <a:fillRect/>
+                    </a:stretch>
+                  </pic:blipFill>
+                  <pic:spPr bwMode="auto">
+                    <a:xfrm>
+                      <a:off x="0" y="0"/>
+                      <a:ext cx="5935980" cy="2552700"/>
+                    </a:xfrm>
+                    <a:prstGeom prst="rect">
+                      <a:avLst/>
+                    </a:prstGeom>
+                    <a:noFill/>
+                    <a:ln>
+                      <a:noFill/>
+                    </a:ln>
+                  </pic:spPr>
+                </pic:pic>
+              </a:graphicData>
+            </a:graphic>
+          </wp:inline>
+        </w:drawing>
+      </w:r>
+    </w:p>
+    <w:p>
+      <w:pPr>
+        <w:pStyle w:val="NoSpacing"/>
+        <w:rPr>
+          <w:sz w:val="28"/>
+          <w:szCs w:val="28"/>
+        </w:rPr>
+      </w:pPr>
+    </w:p>
+    <w:p>
+      <w:pPr>
+        <w:pStyle w:val="NoSpacing"/>
+        <w:rPr>
+          <w:sz w:val="28"/>
+          <w:szCs w:val="28"/>
+        </w:rPr>
+      </w:pPr>
+      <w:r>
+        <w:rPr>
+          <w:sz w:val="28"/>
+          <w:szCs w:val="28"/>
+        </w:rPr>
+        <w:t>Class Product {</w:t>
+      </w:r>
+    </w:p>
+    <w:p>
+      <w:pPr>
+        <w:pStyle w:val="NoSpacing"/>
+        <w:rPr>
+          <w:sz w:val="28"/>
+          <w:szCs w:val="28"/>
+        </w:rPr>
+      </w:pPr>
+      <w:r>
+        <w:rPr>
+          <w:sz w:val="28"/>
+          <w:szCs w:val="28"/>
+        </w:rPr>
+        <w:tab/>
+        <w:t xml:space="preserve">private int </w:t>
+      </w:r>
+      <w:proofErr w:type="spellStart"/>
+      <w:r>
+        <w:rPr>
+          <w:sz w:val="28"/>
+          <w:szCs w:val="28"/>
+        </w:rPr>
+        <w:t>pid</w:t>
+      </w:r>
+      <w:proofErr w:type="spellEnd"/>
+      <w:r>
+        <w:rPr>
+          <w:sz w:val="28"/>
+          <w:szCs w:val="28"/>
+        </w:rPr>
+        <w:t>;</w:t>
+      </w:r>
+    </w:p>
+    <w:p>
+      <w:pPr>
+        <w:pStyle w:val="NoSpacing"/>
+        <w:rPr>
+          <w:sz w:val="28"/>
+          <w:szCs w:val="28"/>
+        </w:rPr>
+      </w:pPr>
+      <w:r>
+        <w:rPr>
+          <w:sz w:val="28"/>
+          <w:szCs w:val="28"/>
+        </w:rPr>
+        <w:tab/>
+      </w:r>
+      <w:r>
+        <w:rPr>
+          <w:sz w:val="28"/>
+          <w:szCs w:val="28"/>
+        </w:rPr>
+        <w:t>private</w:t>
+      </w:r>
+      <w:r>
+        <w:rPr>
+          <w:sz w:val="28"/>
+          <w:szCs w:val="28"/>
+        </w:rPr>
+        <w:t xml:space="preserve"> String name;</w:t>
+      </w:r>
+    </w:p>
+    <w:p>
+      <w:pPr>
+        <w:pStyle w:val="NoSpacing"/>
+        <w:rPr>
+          <w:sz w:val="28"/>
+          <w:szCs w:val="28"/>
+        </w:rPr>
+      </w:pPr>
+      <w:r>
+        <w:rPr>
+          <w:sz w:val="28"/>
+          <w:szCs w:val="28"/>
+        </w:rPr>
+        <w:tab/>
+      </w:r>
+      <w:r>
+        <w:rPr>
+          <w:sz w:val="28"/>
+          <w:szCs w:val="28"/>
+        </w:rPr>
+        <w:t>private</w:t>
+      </w:r>
+      <w:r>
+        <w:rPr>
+          <w:sz w:val="28"/>
+          <w:szCs w:val="28"/>
+        </w:rPr>
+        <w:t xml:space="preserve"> double price;</w:t>
+      </w:r>
+    </w:p>
+    <w:p>
+      <w:pPr>
+        <w:pStyle w:val="NoSpacing"/>
+        <w:rPr>
+          <w:sz w:val="28"/>
+          <w:szCs w:val="28"/>
+        </w:rPr>
+      </w:pPr>
+      <w:r>
+        <w:rPr>
+          <w:sz w:val="28"/>
+          <w:szCs w:val="28"/>
+        </w:rPr>
+        <w:tab/>
+      </w:r>
+      <w:r>
+        <w:rPr>
+          <w:sz w:val="28"/>
+          <w:szCs w:val="28"/>
+        </w:rPr>
+        <w:t>private</w:t>
+      </w:r>
+      <w:r>
+        <w:rPr>
+          <w:sz w:val="28"/>
+          <w:szCs w:val="28"/>
+        </w:rPr>
+        <w:t xml:space="preserve"> int quantity;</w:t>
+      </w:r>
+    </w:p>
+    <w:p>
+      <w:pPr>
+        <w:pStyle w:val="NoSpacing"/>
+        <w:rPr>
+          <w:sz w:val="28"/>
+          <w:szCs w:val="28"/>
+        </w:rPr>
+      </w:pPr>
+      <w:r>
+        <w:rPr>
+          <w:sz w:val="28"/>
+          <w:szCs w:val="28"/>
+        </w:rPr>
+        <w:tab/>
+        <w:t>@ManyToOne</w:t>
+      </w:r>
+    </w:p>
+    <w:p>
+      <w:pPr>
+        <w:pStyle w:val="NoSpacing"/>
+        <w:rPr>
+          <w:sz w:val="28"/>
+          <w:szCs w:val="28"/>
+        </w:rPr>
+      </w:pPr>
+      <w:r>
+        <w:rPr>
+          <w:sz w:val="28"/>
+          <w:szCs w:val="28"/>
+        </w:rPr>
+        <w:tab/>
+      </w:r>
+      <w:r>
+        <w:rPr>
+          <w:sz w:val="28"/>
+          <w:szCs w:val="28"/>
+        </w:rPr>
+        <w:t xml:space="preserve">private </w:t>
+      </w:r>
+      <w:proofErr w:type="spellStart"/>
+      <w:r>
+        <w:rPr>
+          <w:sz w:val="28"/>
+          <w:szCs w:val="28"/>
+        </w:rPr>
+        <w:t>UserBillDetails</w:t>
+      </w:r>
+      <w:proofErr w:type="spellEnd"/>
+      <w:r>
+        <w:rPr>
+          <w:sz w:val="28"/>
+          <w:szCs w:val="28"/>
+        </w:rPr>
+        <w:t xml:space="preserve"> </w:t>
+      </w:r>
+      <w:proofErr w:type="spellStart"/>
+      <w:r>
+        <w:rPr>
+          <w:sz w:val="28"/>
+          <w:szCs w:val="28"/>
+        </w:rPr>
+        <w:t>billDetails</w:t>
+      </w:r>
+      <w:proofErr w:type="spellEnd"/>
+      <w:r>
+        <w:rPr>
+          <w:sz w:val="28"/>
+          <w:szCs w:val="28"/>
+        </w:rPr>
+        <w:t>;</w:t>
+      </w:r>
+    </w:p>
+    <w:p>
+      <w:pPr>
+        <w:pStyle w:val="NoSpacing"/>
+        <w:rPr>
+          <w:sz w:val="28"/>
+          <w:szCs w:val="28"/>
+        </w:rPr>
+      </w:pPr>
+      <w:r>
+        <w:rPr>
+          <w:sz w:val="28"/>
+          <w:szCs w:val="28"/>
+        </w:rPr>
+        <w:t>}</w:t>
+      </w:r>
+    </w:p>
+    <w:p>
+      <w:pPr>
+        <w:pStyle w:val="NoSpacing"/>
+        <w:rPr>
+          <w:sz w:val="28"/>
+          <w:szCs w:val="28"/>
+        </w:rPr>
+      </w:pPr>
+      <w:r>
+        <w:rPr>
+          <w:sz w:val="28"/>
+          <w:szCs w:val="28"/>
+        </w:rPr>
+        <w:t xml:space="preserve">Class </w:t>
+      </w:r>
+      <w:proofErr w:type="spellStart"/>
+      <w:r>
+        <w:rPr>
+          <w:sz w:val="28"/>
+          <w:szCs w:val="28"/>
+        </w:rPr>
+        <w:t>UserBillDetails</w:t>
+      </w:r>
+      <w:proofErr w:type="spellEnd"/>
+      <w:r>
+        <w:rPr>
+          <w:sz w:val="28"/>
+          <w:szCs w:val="28"/>
+        </w:rPr>
+        <w:t xml:space="preserve"> {</w:t>
+      </w:r>
+    </w:p>
+    <w:p>
+      <w:pPr>
+        <w:pStyle w:val="NoSpacing"/>
+        <w:rPr>
+          <w:sz w:val="28"/>
+          <w:szCs w:val="28"/>
+        </w:rPr>
+      </w:pPr>
+      <w:r>
+        <w:rPr>
+          <w:sz w:val="28"/>
+          <w:szCs w:val="28"/>
+        </w:rPr>
+        <w:tab/>
+        <w:t xml:space="preserve">Private int </w:t>
+      </w:r>
+      <w:proofErr w:type="spellStart"/>
+      <w:r>
+        <w:rPr>
+          <w:sz w:val="28"/>
+          <w:szCs w:val="28"/>
+        </w:rPr>
+        <w:t>billId</w:t>
+      </w:r>
+      <w:proofErr w:type="spellEnd"/>
+      <w:r>
+        <w:rPr>
+          <w:sz w:val="28"/>
+          <w:szCs w:val="28"/>
+        </w:rPr>
+        <w:t>;</w:t>
+      </w:r>
+    </w:p>
+    <w:p>
+      <w:pPr>
+        <w:pStyle w:val="NoSpacing"/>
+        <w:rPr>
+          <w:sz w:val="28"/>
+          <w:szCs w:val="28"/>
+        </w:rPr>
+      </w:pPr>
+      <w:r>
+        <w:rPr>
+          <w:sz w:val="28"/>
+          <w:szCs w:val="28"/>
+        </w:rPr>
+        <w:tab/>
+        <w:t xml:space="preserve">Private </w:t>
+      </w:r>
+      <w:proofErr w:type="spellStart"/>
+      <w:r>
+        <w:rPr>
+          <w:sz w:val="28"/>
+          <w:szCs w:val="28"/>
+        </w:rPr>
+        <w:t>LocalDate</w:t>
+      </w:r>
+      <w:proofErr w:type="spellEnd"/>
+      <w:r>
+        <w:rPr>
+          <w:sz w:val="28"/>
+          <w:szCs w:val="28"/>
+        </w:rPr>
+        <w:t xml:space="preserve"> </w:t>
+      </w:r>
+      <w:proofErr w:type="spellStart"/>
+      <w:r>
+        <w:rPr>
+          <w:sz w:val="28"/>
+          <w:szCs w:val="28"/>
+        </w:rPr>
+        <w:t>billingDate</w:t>
+      </w:r>
+      <w:proofErr w:type="spellEnd"/>
+      <w:r>
+        <w:rPr>
+          <w:sz w:val="28"/>
+          <w:szCs w:val="28"/>
+        </w:rPr>
+        <w:t>;</w:t>
+      </w:r>
+    </w:p>
+    <w:p>
+      <w:pPr>
+        <w:pStyle w:val="NoSpacing"/>
+        <w:rPr>
+          <w:sz w:val="28"/>
+          <w:szCs w:val="28"/>
+        </w:rPr>
+      </w:pPr>
+      <w:r>
+        <w:rPr>
+          <w:sz w:val="28"/>
+          <w:szCs w:val="28"/>
+        </w:rPr>
+        <w:tab/>
+        <w:t xml:space="preserve">Private double </w:t>
+      </w:r>
+      <w:proofErr w:type="spellStart"/>
+      <w:r>
+        <w:rPr>
+          <w:sz w:val="28"/>
+          <w:szCs w:val="28"/>
+        </w:rPr>
+        <w:t>billingAmount</w:t>
+      </w:r>
+      <w:proofErr w:type="spellEnd"/>
+      <w:r>
+        <w:rPr>
+          <w:sz w:val="28"/>
+          <w:szCs w:val="28"/>
+        </w:rPr>
+        <w:t>;</w:t>
+      </w:r>
+    </w:p>
+    <w:p>
+      <w:pPr>
+        <w:pStyle w:val="NoSpacing"/>
+        <w:rPr>
+          <w:sz w:val="28"/>
+          <w:szCs w:val="28"/>
+        </w:rPr>
+      </w:pPr>
+      <w:r>
+        <w:rPr>
+          <w:sz w:val="28"/>
+          <w:szCs w:val="28"/>
+        </w:rPr>
+        <w:tab/>
+        <w:t xml:space="preserve">Private Enum </w:t>
+      </w:r>
+      <w:proofErr w:type="spellStart"/>
+      <w:r>
+        <w:rPr>
+          <w:sz w:val="28"/>
+          <w:szCs w:val="28"/>
+        </w:rPr>
+        <w:t>billStatus</w:t>
+      </w:r>
+      <w:proofErr w:type="spellEnd"/>
+      <w:r>
+        <w:rPr>
+          <w:sz w:val="28"/>
+          <w:szCs w:val="28"/>
+        </w:rPr>
+        <w:t xml:space="preserve">; // </w:t>
+      </w:r>
+      <w:proofErr w:type="spellStart"/>
+      <w:proofErr w:type="gramStart"/>
+      <w:r>
+        <w:rPr>
+          <w:sz w:val="28"/>
+          <w:szCs w:val="28"/>
+        </w:rPr>
+        <w:t>Paid,COD</w:t>
+      </w:r>
+      <w:proofErr w:type="gramEnd"/>
+      <w:r>
+        <w:rPr>
+          <w:sz w:val="28"/>
+          <w:szCs w:val="28"/>
+        </w:rPr>
+        <w:t>,PayLater</w:t>
+      </w:r>
+      <w:proofErr w:type="spellEnd"/>
+    </w:p>
+    <w:p>
+      <w:pPr>
+        <w:pStyle w:val="NoSpacing"/>
+        <w:rPr>
+          <w:sz w:val="28"/>
+          <w:szCs w:val="28"/>
+        </w:rPr>
+      </w:pPr>
+      <w:r>
+        <w:rPr>
+          <w:sz w:val="28"/>
+          <w:szCs w:val="28"/>
+        </w:rPr>
+        <w:tab/>
+        <w:t xml:space="preserve">Private String </w:t>
+      </w:r>
+      <w:proofErr w:type="spellStart"/>
+      <w:r>
+        <w:rPr>
+          <w:sz w:val="28"/>
+          <w:szCs w:val="28"/>
+        </w:rPr>
+        <w:t>paymentMode</w:t>
+      </w:r>
+      <w:proofErr w:type="spellEnd"/>
+      <w:r>
+        <w:rPr>
+          <w:sz w:val="28"/>
+          <w:szCs w:val="28"/>
+        </w:rPr>
+        <w:t>;</w:t>
+      </w:r>
+    </w:p>
+    <w:p>
+      <w:pPr>
+        <w:pStyle w:val="NoSpacing"/>
+        <w:rPr>
+          <w:sz w:val="28"/>
+          <w:szCs w:val="28"/>
+        </w:rPr>
+      </w:pPr>
+      <w:r>
+        <w:rPr>
+          <w:sz w:val="28"/>
+          <w:szCs w:val="28"/>
+        </w:rPr>
+        <w:t>}</w:t>
+      </w:r>
+    </w:p>
+    <w:p>
+      <w:pPr>
         <w:rPr>
           <w:sz w:val="28"/>
           <w:szCs w:val="28"/>
@@ -5449,7 +6916,25 @@
           <w:sz w:val="28"/>
           <w:szCs w:val="28"/>
         </w:rPr>
-        <w:t>Create a angular application to manage a user task.</w:t>
+        <w:t xml:space="preserve">Create </w:t>
+      </w:r>
+      <w:proofErr w:type="spellStart"/>
+      <w:proofErr w:type="gramStart"/>
+      <w:r>
+        <w:rPr>
+          <w:sz w:val="28"/>
+          <w:szCs w:val="28"/>
+        </w:rPr>
+        <w:t>a</w:t>
+      </w:r>
+      <w:proofErr w:type="spellEnd"/>
+      <w:proofErr w:type="gramEnd"/>
+      <w:r>
+        <w:rPr>
+          <w:sz w:val="28"/>
+          <w:szCs w:val="28"/>
+        </w:rPr>
+        <w:t xml:space="preserve"> angular application to manage a user task.</w:t>
       </w:r>
     </w:p>
     <w:p>
@@ -5513,8 +6998,17 @@
           <w:sz w:val="28"/>
           <w:szCs w:val="28"/>
         </w:rPr>
-        <w:t>3. User can get all the list of task</w:t>
-      </w:r>
+        <w:t xml:space="preserve">3. User can get all the list of </w:t>
+      </w:r>
+      <w:proofErr w:type="gramStart"/>
+      <w:r>
+        <w:rPr>
+          <w:sz w:val="28"/>
+          <w:szCs w:val="28"/>
+        </w:rPr>
+        <w:t>task</w:t>
+      </w:r>
+      <w:proofErr w:type="gramEnd"/>
     </w:p>
     <w:p>
       <w:pPr>
@@ -5565,29 +7059,138 @@
           <w:szCs w:val="28"/>
         </w:rPr>
       </w:pPr>
-      <w:r>
-        <w:rPr>
-          <w:sz w:val="28"/>
-          <w:szCs w:val="28"/>
-        </w:rPr>
-        <w:t>taskId primary key and auto increment</w:t>
-      </w:r>
-    </w:p>
-    <w:p>
-      <w:pPr>
-        <w:pStyle w:val="NoSpacing"/>
-        <w:rPr>
-          <w:sz w:val="28"/>
-          <w:szCs w:val="28"/>
-        </w:rPr>
-      </w:pPr>
-      <w:r>
-        <w:rPr>
-          <w:sz w:val="28"/>
-          <w:szCs w:val="28"/>
-        </w:rPr>
-        <w:t>taskTitle, taskDesc, taskStatus will be open,Inprogress, Completed, scheduledDate, createdDt, updatedDt</w:t>
-      </w:r>
+      <w:proofErr w:type="spellStart"/>
+      <w:r>
+        <w:rPr>
+          <w:sz w:val="28"/>
+          <w:szCs w:val="28"/>
+        </w:rPr>
+        <w:t>taskId</w:t>
+      </w:r>
+      <w:proofErr w:type="spellEnd"/>
+      <w:r>
+        <w:rPr>
+          <w:sz w:val="28"/>
+          <w:szCs w:val="28"/>
+        </w:rPr>
+        <w:t xml:space="preserve"> primary key and auto increment</w:t>
+      </w:r>
+    </w:p>
+    <w:p>
+      <w:pPr>
+        <w:pStyle w:val="NoSpacing"/>
+        <w:rPr>
+          <w:sz w:val="28"/>
+          <w:szCs w:val="28"/>
+        </w:rPr>
+      </w:pPr>
+      <w:proofErr w:type="spellStart"/>
+      <w:r>
+        <w:rPr>
+          <w:sz w:val="28"/>
+          <w:szCs w:val="28"/>
+        </w:rPr>
+        <w:t>taskTitle</w:t>
+      </w:r>
+      <w:proofErr w:type="spellEnd"/>
+      <w:r>
+        <w:rPr>
+          <w:sz w:val="28"/>
+          <w:szCs w:val="28"/>
+        </w:rPr>
+        <w:t xml:space="preserve">, </w:t>
+      </w:r>
+      <w:proofErr w:type="spellStart"/>
+      <w:r>
+        <w:rPr>
+          <w:sz w:val="28"/>
+          <w:szCs w:val="28"/>
+        </w:rPr>
+        <w:t>taskDesc</w:t>
+      </w:r>
+      <w:proofErr w:type="spellEnd"/>
+      <w:r>
+        <w:rPr>
+          <w:sz w:val="28"/>
+          <w:szCs w:val="28"/>
+        </w:rPr>
+        <w:t xml:space="preserve">, </w:t>
+      </w:r>
+      <w:proofErr w:type="spellStart"/>
+      <w:r>
+        <w:rPr>
+          <w:sz w:val="28"/>
+          <w:szCs w:val="28"/>
+        </w:rPr>
+        <w:t>taskStatus</w:t>
+      </w:r>
+      <w:proofErr w:type="spellEnd"/>
+      <w:r>
+        <w:rPr>
+          <w:sz w:val="28"/>
+          <w:szCs w:val="28"/>
+        </w:rPr>
+        <w:t xml:space="preserve"> will be </w:t>
+      </w:r>
+      <w:proofErr w:type="spellStart"/>
+      <w:proofErr w:type="gramStart"/>
+      <w:r>
+        <w:rPr>
+          <w:sz w:val="28"/>
+          <w:szCs w:val="28"/>
+        </w:rPr>
+        <w:t>open,Inprogress</w:t>
+      </w:r>
+      <w:proofErr w:type="spellEnd"/>
+      <w:proofErr w:type="gramEnd"/>
+      <w:r>
+        <w:rPr>
+          <w:sz w:val="28"/>
+          <w:szCs w:val="28"/>
+        </w:rPr>
+        <w:t xml:space="preserve">, Completed, </w:t>
+      </w:r>
+      <w:proofErr w:type="spellStart"/>
+      <w:r>
+        <w:rPr>
+          <w:sz w:val="28"/>
+          <w:szCs w:val="28"/>
+        </w:rPr>
+        <w:t>scheduledDate</w:t>
+      </w:r>
+      <w:proofErr w:type="spellEnd"/>
+      <w:r>
+        <w:rPr>
+          <w:sz w:val="28"/>
+          <w:szCs w:val="28"/>
+        </w:rPr>
+        <w:t xml:space="preserve">, </w:t>
+      </w:r>
+      <w:proofErr w:type="spellStart"/>
+      <w:r>
+        <w:rPr>
+          <w:sz w:val="28"/>
+          <w:szCs w:val="28"/>
+        </w:rPr>
+        <w:t>createdDt</w:t>
+      </w:r>
+      <w:proofErr w:type="spellEnd"/>
+      <w:r>
+        <w:rPr>
+          <w:sz w:val="28"/>
+          <w:szCs w:val="28"/>
+        </w:rPr>
+        <w:t xml:space="preserve">, </w:t>
+      </w:r>
+      <w:proofErr w:type="spellStart"/>
+      <w:r>
+        <w:rPr>
+          <w:sz w:val="28"/>
+          <w:szCs w:val="28"/>
+        </w:rPr>
+        <w:t>updatedDt</w:t>
+      </w:r>
+      <w:proofErr w:type="spellEnd"/>
     </w:p>
     <w:p>
       <w:pPr>
@@ -5659,32 +7262,64 @@
           <w:sz w:val="28"/>
           <w:szCs w:val="28"/>
         </w:rPr>
-        <w:t>Package Manager: npm 11.6.2</w:t>
-      </w:r>
-    </w:p>
-    <w:p>
-      <w:pPr>
-        <w:pStyle w:val="NoSpacing"/>
-        <w:rPr>
-          <w:sz w:val="28"/>
-          <w:szCs w:val="28"/>
-        </w:rPr>
-      </w:pPr>
-    </w:p>
-    <w:p>
-      <w:pPr>
-        <w:pStyle w:val="NoSpacing"/>
-        <w:rPr>
-          <w:sz w:val="28"/>
-          <w:szCs w:val="28"/>
-        </w:rPr>
-      </w:pPr>
-      <w:r>
-        <w:rPr>
-          <w:sz w:val="28"/>
-          <w:szCs w:val="28"/>
-        </w:rPr>
-        <w:t>I have already created a spring Boot backend application with the dollowing end point</w:t>
+        <w:t xml:space="preserve">Package Manager: </w:t>
+      </w:r>
+      <w:proofErr w:type="spellStart"/>
+      <w:r>
+        <w:rPr>
+          <w:sz w:val="28"/>
+          <w:szCs w:val="28"/>
+        </w:rPr>
+        <w:t>npm</w:t>
+      </w:r>
+      <w:proofErr w:type="spellEnd"/>
+      <w:r>
+        <w:rPr>
+          <w:sz w:val="28"/>
+          <w:szCs w:val="28"/>
+        </w:rPr>
+        <w:t xml:space="preserve"> 11.6.2</w:t>
+      </w:r>
+    </w:p>
+    <w:p>
+      <w:pPr>
+        <w:pStyle w:val="NoSpacing"/>
+        <w:rPr>
+          <w:sz w:val="28"/>
+          <w:szCs w:val="28"/>
+        </w:rPr>
+      </w:pPr>
+    </w:p>
+    <w:p>
+      <w:pPr>
+        <w:pStyle w:val="NoSpacing"/>
+        <w:rPr>
+          <w:sz w:val="28"/>
+          <w:szCs w:val="28"/>
+        </w:rPr>
+      </w:pPr>
+      <w:r>
+        <w:rPr>
+          <w:sz w:val="28"/>
+          <w:szCs w:val="28"/>
+        </w:rPr>
+        <w:t xml:space="preserve">I have already created a spring Boot backend application with the </w:t>
+      </w:r>
+      <w:proofErr w:type="spellStart"/>
+      <w:r>
+        <w:rPr>
+          <w:sz w:val="28"/>
+          <w:szCs w:val="28"/>
+        </w:rPr>
+        <w:t>dollowing</w:t>
+      </w:r>
+      <w:proofErr w:type="spellEnd"/>
+      <w:r>
+        <w:rPr>
+          <w:sz w:val="28"/>
+          <w:szCs w:val="28"/>
+        </w:rPr>
+        <w:t xml:space="preserve"> end point</w:t>
       </w:r>
     </w:p>
     <w:p>
@@ -5732,55 +7367,144 @@
           <w:sz w:val="28"/>
           <w:szCs w:val="28"/>
         </w:rPr>
-        <w:t>/save-task to create a task</w:t>
-      </w:r>
-    </w:p>
-    <w:p>
-      <w:pPr>
-        <w:pStyle w:val="NoSpacing"/>
-        <w:rPr>
-          <w:sz w:val="28"/>
-          <w:szCs w:val="28"/>
-        </w:rPr>
-      </w:pPr>
-      <w:r>
-        <w:rPr>
-          <w:sz w:val="28"/>
-          <w:szCs w:val="28"/>
-        </w:rPr>
-        <w:t xml:space="preserve">/update-task to Update task </w:t>
-      </w:r>
-    </w:p>
-    <w:p>
-      <w:pPr>
-        <w:pStyle w:val="NoSpacing"/>
-        <w:rPr>
-          <w:sz w:val="28"/>
-          <w:szCs w:val="28"/>
-        </w:rPr>
-      </w:pPr>
-      <w:r>
-        <w:rPr>
-          <w:sz w:val="28"/>
-          <w:szCs w:val="28"/>
-        </w:rPr>
-        <w:t>/get-all-task to get llist of task</w:t>
-      </w:r>
-    </w:p>
-    <w:p>
-      <w:pPr>
-        <w:pStyle w:val="NoSpacing"/>
-        <w:rPr>
-          <w:sz w:val="28"/>
-          <w:szCs w:val="28"/>
-        </w:rPr>
-      </w:pPr>
-      <w:r>
-        <w:rPr>
-          <w:sz w:val="28"/>
-          <w:szCs w:val="28"/>
-        </w:rPr>
-        <w:t>/delete-task?id=1 to delete the task by id</w:t>
+        <w:t>/</w:t>
+      </w:r>
+      <w:proofErr w:type="gramStart"/>
+      <w:r>
+        <w:rPr>
+          <w:sz w:val="28"/>
+          <w:szCs w:val="28"/>
+        </w:rPr>
+        <w:t>save</w:t>
+      </w:r>
+      <w:proofErr w:type="gramEnd"/>
+      <w:r>
+        <w:rPr>
+          <w:sz w:val="28"/>
+          <w:szCs w:val="28"/>
+        </w:rPr>
+        <w:t>-task to create a task</w:t>
+      </w:r>
+    </w:p>
+    <w:p>
+      <w:pPr>
+        <w:pStyle w:val="NoSpacing"/>
+        <w:rPr>
+          <w:sz w:val="28"/>
+          <w:szCs w:val="28"/>
+        </w:rPr>
+      </w:pPr>
+      <w:r>
+        <w:rPr>
+          <w:sz w:val="28"/>
+          <w:szCs w:val="28"/>
+        </w:rPr>
+        <w:t>/</w:t>
+      </w:r>
+      <w:proofErr w:type="gramStart"/>
+      <w:r>
+        <w:rPr>
+          <w:sz w:val="28"/>
+          <w:szCs w:val="28"/>
+        </w:rPr>
+        <w:t>update</w:t>
+      </w:r>
+      <w:proofErr w:type="gramEnd"/>
+      <w:r>
+        <w:rPr>
+          <w:sz w:val="28"/>
+          <w:szCs w:val="28"/>
+        </w:rPr>
+        <w:t xml:space="preserve">-task to Update task </w:t>
+      </w:r>
+    </w:p>
+    <w:p>
+      <w:pPr>
+        <w:pStyle w:val="NoSpacing"/>
+        <w:rPr>
+          <w:sz w:val="28"/>
+          <w:szCs w:val="28"/>
+        </w:rPr>
+      </w:pPr>
+      <w:r>
+        <w:rPr>
+          <w:sz w:val="28"/>
+          <w:szCs w:val="28"/>
+        </w:rPr>
+        <w:t>/</w:t>
+      </w:r>
+      <w:proofErr w:type="gramStart"/>
+      <w:r>
+        <w:rPr>
+          <w:sz w:val="28"/>
+          <w:szCs w:val="28"/>
+        </w:rPr>
+        <w:t>get</w:t>
+      </w:r>
+      <w:proofErr w:type="gramEnd"/>
+      <w:r>
+        <w:rPr>
+          <w:sz w:val="28"/>
+          <w:szCs w:val="28"/>
+        </w:rPr>
+        <w:t xml:space="preserve">-all-task to get </w:t>
+      </w:r>
+      <w:proofErr w:type="spellStart"/>
+      <w:r>
+        <w:rPr>
+          <w:sz w:val="28"/>
+          <w:szCs w:val="28"/>
+        </w:rPr>
+        <w:t>llist</w:t>
+      </w:r>
+      <w:proofErr w:type="spellEnd"/>
+      <w:r>
+        <w:rPr>
+          <w:sz w:val="28"/>
+          <w:szCs w:val="28"/>
+        </w:rPr>
+        <w:t xml:space="preserve"> of task</w:t>
+      </w:r>
+    </w:p>
+    <w:p>
+      <w:pPr>
+        <w:pStyle w:val="NoSpacing"/>
+        <w:rPr>
+          <w:sz w:val="28"/>
+          <w:szCs w:val="28"/>
+        </w:rPr>
+      </w:pPr>
+      <w:r>
+        <w:rPr>
+          <w:sz w:val="28"/>
+          <w:szCs w:val="28"/>
+        </w:rPr>
+        <w:t>/</w:t>
+      </w:r>
+      <w:proofErr w:type="spellStart"/>
+      <w:proofErr w:type="gramStart"/>
+      <w:r>
+        <w:rPr>
+          <w:sz w:val="28"/>
+          <w:szCs w:val="28"/>
+        </w:rPr>
+        <w:t>delete</w:t>
+      </w:r>
+      <w:proofErr w:type="gramEnd"/>
+      <w:r>
+        <w:rPr>
+          <w:sz w:val="28"/>
+          <w:szCs w:val="28"/>
+        </w:rPr>
+        <w:t>-task?id</w:t>
+      </w:r>
+      <w:proofErr w:type="spellEnd"/>
+      <w:r>
+        <w:rPr>
+          <w:sz w:val="28"/>
+          <w:szCs w:val="28"/>
+        </w:rPr>
+        <w:t>=1 to delete the task by id</w:t>
       </w:r>
     </w:p>
     <w:p>
@@ -5917,6 +7641,7 @@
       </w:pPr>
       <w:r>
         <w:rPr>
+          <w:noProof/>
           <w:sz w:val="28"/>
           <w:szCs w:val="28"/>
         </w:rPr>
@@ -5938,7 +7663,7 @@
                     </pic:cNvPicPr>
                   </pic:nvPicPr>
                   <pic:blipFill>
-                    <a:blip r:embed="rId24">
+                    <a:blip r:embed="rId25">
                       <a:extLst>
                         <a:ext uri="{28A0092B-C50C-407E-A947-70E740481C1C}">
                           <a14:useLocalDpi xmlns:a14="http://schemas.microsoft.com/office/drawing/2010/main" val="0"/>
@@ -8325,6 +10050,7 @@
   <w:style w:type="character" w:default="1" w:styleId="DefaultParagraphFont">
     <w:name w:val="Default Paragraph Font"/>
     <w:uiPriority w:val="1"/>
+    <w:semiHidden/>
     <w:unhideWhenUsed/>
   </w:style>
   <w:style w:type="table" w:default="1" w:styleId="TableNormal">

</xml_diff>